<commit_message>
completed documentation for now
</commit_message>
<xml_diff>
--- a/Documentation.docx
+++ b/Documentation.docx
@@ -31,6 +31,7 @@
           <w:u w:val="single"/>
         </w:rPr>
       </w:pPr>
+      <w:proofErr w:type="spellStart"/>
       <w:r>
         <w:rPr>
           <w:rFonts w:asciiTheme="majorBidi" w:eastAsia="Times New Roman" w:hAnsiTheme="majorBidi" w:cstheme="majorBidi"/>
@@ -47,7 +48,17 @@
           <w:szCs w:val="44"/>
           <w:u w:val="single"/>
         </w:rPr>
-        <w:t>List vs Vector</w:t>
+        <w:t>List</w:t>
+      </w:r>
+      <w:proofErr w:type="spellEnd"/>
+      <w:r>
+        <w:rPr>
+          <w:rFonts w:asciiTheme="majorBidi" w:eastAsia="Times New Roman" w:hAnsiTheme="majorBidi" w:cstheme="majorBidi"/>
+          <w:sz w:val="44"/>
+          <w:szCs w:val="44"/>
+          <w:u w:val="single"/>
+        </w:rPr>
+        <w:t xml:space="preserve"> vs Vector</w:t>
       </w:r>
     </w:p>
     <w:p>
@@ -110,6 +121,7 @@
                 <w:szCs w:val="24"/>
               </w:rPr>
             </w:pPr>
+            <w:proofErr w:type="spellStart"/>
             <w:r>
               <w:rPr>
                 <w:rFonts w:ascii="Times New Roman" w:eastAsia="Times New Roman" w:hAnsi="Times New Roman" w:cs="Times New Roman"/>
@@ -118,6 +130,7 @@
               </w:rPr>
               <w:t>ArrayList</w:t>
             </w:r>
+            <w:proofErr w:type="spellEnd"/>
           </w:p>
         </w:tc>
         <w:tc>
@@ -170,15 +183,27 @@
                 <w:szCs w:val="24"/>
               </w:rPr>
             </w:pPr>
-            <w:r>
-              <w:rPr>
-                <w:rFonts w:ascii="Times New Roman" w:eastAsia="Times New Roman" w:hAnsi="Times New Roman" w:cs="Times New Roman"/>
-                <w:b w:val="0"/>
-                <w:bCs w:val="0"/>
-                <w:sz w:val="24"/>
-                <w:szCs w:val="24"/>
-              </w:rPr>
-              <w:t>ArrayList is not synchronized.</w:t>
+            <w:proofErr w:type="spellStart"/>
+            <w:r>
+              <w:rPr>
+                <w:rFonts w:ascii="Times New Roman" w:eastAsia="Times New Roman" w:hAnsi="Times New Roman" w:cs="Times New Roman"/>
+                <w:b w:val="0"/>
+                <w:bCs w:val="0"/>
+                <w:sz w:val="24"/>
+                <w:szCs w:val="24"/>
+              </w:rPr>
+              <w:t>ArrayList</w:t>
+            </w:r>
+            <w:proofErr w:type="spellEnd"/>
+            <w:r>
+              <w:rPr>
+                <w:rFonts w:ascii="Times New Roman" w:eastAsia="Times New Roman" w:hAnsi="Times New Roman" w:cs="Times New Roman"/>
+                <w:b w:val="0"/>
+                <w:bCs w:val="0"/>
+                <w:sz w:val="24"/>
+                <w:szCs w:val="24"/>
+              </w:rPr>
+              <w:t xml:space="preserve"> is not synchronized.</w:t>
             </w:r>
           </w:p>
         </w:tc>
@@ -228,15 +253,27 @@
                 <w:szCs w:val="24"/>
               </w:rPr>
             </w:pPr>
-            <w:r>
-              <w:rPr>
-                <w:rFonts w:ascii="Times New Roman" w:eastAsia="Times New Roman" w:hAnsi="Times New Roman" w:cs="Times New Roman"/>
-                <w:b w:val="0"/>
-                <w:bCs w:val="0"/>
-                <w:sz w:val="24"/>
-                <w:szCs w:val="24"/>
-              </w:rPr>
-              <w:t>ArrayList increments 50% of current array size if the number of elements exceeds from its capacity.</w:t>
+            <w:proofErr w:type="spellStart"/>
+            <w:r>
+              <w:rPr>
+                <w:rFonts w:ascii="Times New Roman" w:eastAsia="Times New Roman" w:hAnsi="Times New Roman" w:cs="Times New Roman"/>
+                <w:b w:val="0"/>
+                <w:bCs w:val="0"/>
+                <w:sz w:val="24"/>
+                <w:szCs w:val="24"/>
+              </w:rPr>
+              <w:t>ArrayList</w:t>
+            </w:r>
+            <w:proofErr w:type="spellEnd"/>
+            <w:r>
+              <w:rPr>
+                <w:rFonts w:ascii="Times New Roman" w:eastAsia="Times New Roman" w:hAnsi="Times New Roman" w:cs="Times New Roman"/>
+                <w:b w:val="0"/>
+                <w:bCs w:val="0"/>
+                <w:sz w:val="24"/>
+                <w:szCs w:val="24"/>
+              </w:rPr>
+              <w:t xml:space="preserve"> increments 50% of current array size if the number of elements exceeds from its capacity.</w:t>
             </w:r>
           </w:p>
         </w:tc>
@@ -289,15 +326,27 @@
                 <w:szCs w:val="24"/>
               </w:rPr>
             </w:pPr>
-            <w:r>
-              <w:rPr>
-                <w:rFonts w:ascii="Times New Roman" w:eastAsia="Times New Roman" w:hAnsi="Times New Roman" w:cs="Times New Roman"/>
-                <w:b w:val="0"/>
-                <w:bCs w:val="0"/>
-                <w:sz w:val="24"/>
-                <w:szCs w:val="24"/>
-              </w:rPr>
-              <w:t>ArrayList is not a legacy class. It is introduced in JDK 1.2.</w:t>
+            <w:proofErr w:type="spellStart"/>
+            <w:r>
+              <w:rPr>
+                <w:rFonts w:ascii="Times New Roman" w:eastAsia="Times New Roman" w:hAnsi="Times New Roman" w:cs="Times New Roman"/>
+                <w:b w:val="0"/>
+                <w:bCs w:val="0"/>
+                <w:sz w:val="24"/>
+                <w:szCs w:val="24"/>
+              </w:rPr>
+              <w:t>ArrayList</w:t>
+            </w:r>
+            <w:proofErr w:type="spellEnd"/>
+            <w:r>
+              <w:rPr>
+                <w:rFonts w:ascii="Times New Roman" w:eastAsia="Times New Roman" w:hAnsi="Times New Roman" w:cs="Times New Roman"/>
+                <w:b w:val="0"/>
+                <w:bCs w:val="0"/>
+                <w:sz w:val="24"/>
+                <w:szCs w:val="24"/>
+              </w:rPr>
+              <w:t xml:space="preserve"> is not a legacy class. It is introduced in JDK 1.2.</w:t>
             </w:r>
           </w:p>
         </w:tc>
@@ -347,15 +396,27 @@
                 <w:szCs w:val="24"/>
               </w:rPr>
             </w:pPr>
-            <w:r>
-              <w:rPr>
-                <w:rFonts w:ascii="Times New Roman" w:eastAsia="Times New Roman" w:hAnsi="Times New Roman" w:cs="Times New Roman"/>
-                <w:b w:val="0"/>
-                <w:bCs w:val="0"/>
-                <w:sz w:val="24"/>
-                <w:szCs w:val="24"/>
-              </w:rPr>
-              <w:t>ArrayList is fast because it is non-synchronized.</w:t>
+            <w:proofErr w:type="spellStart"/>
+            <w:r>
+              <w:rPr>
+                <w:rFonts w:ascii="Times New Roman" w:eastAsia="Times New Roman" w:hAnsi="Times New Roman" w:cs="Times New Roman"/>
+                <w:b w:val="0"/>
+                <w:bCs w:val="0"/>
+                <w:sz w:val="24"/>
+                <w:szCs w:val="24"/>
+              </w:rPr>
+              <w:t>ArrayList</w:t>
+            </w:r>
+            <w:proofErr w:type="spellEnd"/>
+            <w:r>
+              <w:rPr>
+                <w:rFonts w:ascii="Times New Roman" w:eastAsia="Times New Roman" w:hAnsi="Times New Roman" w:cs="Times New Roman"/>
+                <w:b w:val="0"/>
+                <w:bCs w:val="0"/>
+                <w:sz w:val="24"/>
+                <w:szCs w:val="24"/>
+              </w:rPr>
+              <w:t xml:space="preserve"> is fast because it is non-synchronized.</w:t>
             </w:r>
           </w:p>
         </w:tc>
@@ -408,15 +469,27 @@
                 <w:szCs w:val="24"/>
               </w:rPr>
             </w:pPr>
-            <w:r>
-              <w:rPr>
-                <w:rFonts w:ascii="Times New Roman" w:eastAsia="Times New Roman" w:hAnsi="Times New Roman" w:cs="Times New Roman"/>
-                <w:b w:val="0"/>
-                <w:bCs w:val="0"/>
-                <w:sz w:val="24"/>
-                <w:szCs w:val="24"/>
-              </w:rPr>
-              <w:t>ArrayList uses the Iterator interface to traverse the elements.</w:t>
+            <w:proofErr w:type="spellStart"/>
+            <w:r>
+              <w:rPr>
+                <w:rFonts w:ascii="Times New Roman" w:eastAsia="Times New Roman" w:hAnsi="Times New Roman" w:cs="Times New Roman"/>
+                <w:b w:val="0"/>
+                <w:bCs w:val="0"/>
+                <w:sz w:val="24"/>
+                <w:szCs w:val="24"/>
+              </w:rPr>
+              <w:t>ArrayList</w:t>
+            </w:r>
+            <w:proofErr w:type="spellEnd"/>
+            <w:r>
+              <w:rPr>
+                <w:rFonts w:ascii="Times New Roman" w:eastAsia="Times New Roman" w:hAnsi="Times New Roman" w:cs="Times New Roman"/>
+                <w:b w:val="0"/>
+                <w:bCs w:val="0"/>
+                <w:sz w:val="24"/>
+                <w:szCs w:val="24"/>
+              </w:rPr>
+              <w:t xml:space="preserve"> uses the Iterator interface to traverse the elements.</w:t>
             </w:r>
           </w:p>
         </w:tc>
@@ -902,6 +975,7 @@
           <w:u w:val="single"/>
         </w:rPr>
       </w:pPr>
+      <w:proofErr w:type="spellStart"/>
       <w:r>
         <w:rPr>
           <w:rFonts w:asciiTheme="majorBidi" w:eastAsia="Times New Roman" w:hAnsiTheme="majorBidi" w:cstheme="majorBidi"/>
@@ -909,8 +983,29 @@
           <w:szCs w:val="44"/>
           <w:u w:val="single"/>
         </w:rPr>
-        <w:t>HashSet vs SortedSet</w:t>
+        <w:t>HashSet</w:t>
       </w:r>
+      <w:proofErr w:type="spellEnd"/>
+      <w:r>
+        <w:rPr>
+          <w:rFonts w:asciiTheme="majorBidi" w:eastAsia="Times New Roman" w:hAnsiTheme="majorBidi" w:cstheme="majorBidi"/>
+          <w:sz w:val="44"/>
+          <w:szCs w:val="44"/>
+          <w:u w:val="single"/>
+        </w:rPr>
+        <w:t xml:space="preserve"> vs </w:t>
+      </w:r>
+      <w:proofErr w:type="spellStart"/>
+      <w:r>
+        <w:rPr>
+          <w:rFonts w:asciiTheme="majorBidi" w:eastAsia="Times New Roman" w:hAnsiTheme="majorBidi" w:cstheme="majorBidi"/>
+          <w:sz w:val="44"/>
+          <w:szCs w:val="44"/>
+          <w:u w:val="single"/>
+        </w:rPr>
+        <w:t>SortedSet</w:t>
+      </w:r>
+      <w:proofErr w:type="spellEnd"/>
     </w:p>
     <w:p>
       <w:pPr>
@@ -972,6 +1067,7 @@
                 <w:szCs w:val="24"/>
               </w:rPr>
             </w:pPr>
+            <w:proofErr w:type="spellStart"/>
             <w:r>
               <w:rPr>
                 <w:rFonts w:ascii="Times New Roman" w:eastAsia="Times New Roman" w:hAnsi="Times New Roman" w:cs="Times New Roman"/>
@@ -980,6 +1076,7 @@
               </w:rPr>
               <w:t>HashSet</w:t>
             </w:r>
+            <w:proofErr w:type="spellEnd"/>
           </w:p>
         </w:tc>
         <w:tc>
@@ -998,6 +1095,7 @@
                 <w:szCs w:val="24"/>
               </w:rPr>
             </w:pPr>
+            <w:proofErr w:type="spellStart"/>
             <w:r>
               <w:rPr>
                 <w:rFonts w:ascii="Times New Roman" w:eastAsia="Times New Roman" w:hAnsi="Times New Roman" w:cs="Times New Roman"/>
@@ -1006,6 +1104,7 @@
               </w:rPr>
               <w:t>SortedSet</w:t>
             </w:r>
+            <w:proofErr w:type="spellEnd"/>
           </w:p>
         </w:tc>
       </w:tr>
@@ -1032,15 +1131,27 @@
                 <w:szCs w:val="24"/>
               </w:rPr>
             </w:pPr>
-            <w:r>
-              <w:rPr>
-                <w:rFonts w:ascii="Times New Roman" w:eastAsia="Times New Roman" w:hAnsi="Times New Roman" w:cs="Times New Roman"/>
-                <w:b w:val="0"/>
-                <w:bCs w:val="0"/>
-                <w:sz w:val="24"/>
-                <w:szCs w:val="24"/>
-              </w:rPr>
-              <w:t>HashSet is a Java class</w:t>
+            <w:proofErr w:type="spellStart"/>
+            <w:r>
+              <w:rPr>
+                <w:rFonts w:ascii="Times New Roman" w:eastAsia="Times New Roman" w:hAnsi="Times New Roman" w:cs="Times New Roman"/>
+                <w:b w:val="0"/>
+                <w:bCs w:val="0"/>
+                <w:sz w:val="24"/>
+                <w:szCs w:val="24"/>
+              </w:rPr>
+              <w:t>HashSet</w:t>
+            </w:r>
+            <w:proofErr w:type="spellEnd"/>
+            <w:r>
+              <w:rPr>
+                <w:rFonts w:ascii="Times New Roman" w:eastAsia="Times New Roman" w:hAnsi="Times New Roman" w:cs="Times New Roman"/>
+                <w:b w:val="0"/>
+                <w:bCs w:val="0"/>
+                <w:sz w:val="24"/>
+                <w:szCs w:val="24"/>
+              </w:rPr>
+              <w:t xml:space="preserve"> is a Java class</w:t>
             </w:r>
           </w:p>
         </w:tc>
@@ -1060,13 +1171,23 @@
                 <w:szCs w:val="24"/>
               </w:rPr>
             </w:pPr>
-            <w:r>
-              <w:rPr>
-                <w:rFonts w:ascii="Times New Roman" w:eastAsia="Times New Roman" w:hAnsi="Times New Roman" w:cs="Times New Roman"/>
-                <w:sz w:val="24"/>
-                <w:szCs w:val="24"/>
-              </w:rPr>
-              <w:t>SortedSet is a Java interface</w:t>
+            <w:proofErr w:type="spellStart"/>
+            <w:r>
+              <w:rPr>
+                <w:rFonts w:ascii="Times New Roman" w:eastAsia="Times New Roman" w:hAnsi="Times New Roman" w:cs="Times New Roman"/>
+                <w:sz w:val="24"/>
+                <w:szCs w:val="24"/>
+              </w:rPr>
+              <w:t>SortedSet</w:t>
+            </w:r>
+            <w:proofErr w:type="spellEnd"/>
+            <w:r>
+              <w:rPr>
+                <w:rFonts w:ascii="Times New Roman" w:eastAsia="Times New Roman" w:hAnsi="Times New Roman" w:cs="Times New Roman"/>
+                <w:sz w:val="24"/>
+                <w:szCs w:val="24"/>
+              </w:rPr>
+              <w:t xml:space="preserve"> is a Java interface</w:t>
             </w:r>
           </w:p>
         </w:tc>
@@ -1093,15 +1214,49 @@
                 <w:szCs w:val="24"/>
               </w:rPr>
             </w:pPr>
-            <w:r>
-              <w:rPr>
-                <w:rFonts w:ascii="Times New Roman" w:eastAsia="Times New Roman" w:hAnsi="Times New Roman" w:cs="Times New Roman"/>
-                <w:b w:val="0"/>
-                <w:bCs w:val="0"/>
-                <w:sz w:val="24"/>
-                <w:szCs w:val="24"/>
-              </w:rPr>
-              <w:t>HashSet uses Hashtable for storage</w:t>
+            <w:proofErr w:type="spellStart"/>
+            <w:r>
+              <w:rPr>
+                <w:rFonts w:ascii="Times New Roman" w:eastAsia="Times New Roman" w:hAnsi="Times New Roman" w:cs="Times New Roman"/>
+                <w:b w:val="0"/>
+                <w:bCs w:val="0"/>
+                <w:sz w:val="24"/>
+                <w:szCs w:val="24"/>
+              </w:rPr>
+              <w:t>HashSet</w:t>
+            </w:r>
+            <w:proofErr w:type="spellEnd"/>
+            <w:r>
+              <w:rPr>
+                <w:rFonts w:ascii="Times New Roman" w:eastAsia="Times New Roman" w:hAnsi="Times New Roman" w:cs="Times New Roman"/>
+                <w:b w:val="0"/>
+                <w:bCs w:val="0"/>
+                <w:sz w:val="24"/>
+                <w:szCs w:val="24"/>
+              </w:rPr>
+              <w:t xml:space="preserve"> uses </w:t>
+            </w:r>
+            <w:proofErr w:type="spellStart"/>
+            <w:r>
+              <w:rPr>
+                <w:rFonts w:ascii="Times New Roman" w:eastAsia="Times New Roman" w:hAnsi="Times New Roman" w:cs="Times New Roman"/>
+                <w:b w:val="0"/>
+                <w:bCs w:val="0"/>
+                <w:sz w:val="24"/>
+                <w:szCs w:val="24"/>
+              </w:rPr>
+              <w:t>Hashtable</w:t>
+            </w:r>
+            <w:proofErr w:type="spellEnd"/>
+            <w:r>
+              <w:rPr>
+                <w:rFonts w:ascii="Times New Roman" w:eastAsia="Times New Roman" w:hAnsi="Times New Roman" w:cs="Times New Roman"/>
+                <w:b w:val="0"/>
+                <w:bCs w:val="0"/>
+                <w:sz w:val="24"/>
+                <w:szCs w:val="24"/>
+              </w:rPr>
+              <w:t xml:space="preserve"> for storage</w:t>
             </w:r>
           </w:p>
         </w:tc>
@@ -1215,6 +1370,7 @@
                 <w:szCs w:val="24"/>
               </w:rPr>
             </w:pPr>
+            <w:proofErr w:type="spellStart"/>
             <w:r>
               <w:rPr>
                 <w:rFonts w:ascii="Times New Roman" w:eastAsia="Times New Roman" w:hAnsi="Times New Roman" w:cs="Times New Roman"/>
@@ -1224,7 +1380,18 @@
                 <w:szCs w:val="24"/>
               </w:rPr>
               <w:lastRenderedPageBreak/>
-              <w:t>HashSet is best approach when searching is required</w:t>
+              <w:t>HashSet</w:t>
+            </w:r>
+            <w:proofErr w:type="spellEnd"/>
+            <w:r>
+              <w:rPr>
+                <w:rFonts w:ascii="Times New Roman" w:eastAsia="Times New Roman" w:hAnsi="Times New Roman" w:cs="Times New Roman"/>
+                <w:b w:val="0"/>
+                <w:bCs w:val="0"/>
+                <w:sz w:val="24"/>
+                <w:szCs w:val="24"/>
+              </w:rPr>
+              <w:t xml:space="preserve"> is best approach when searching is required</w:t>
             </w:r>
           </w:p>
         </w:tc>
@@ -1243,6 +1410,7 @@
                 <w:szCs w:val="24"/>
               </w:rPr>
             </w:pPr>
+            <w:proofErr w:type="spellStart"/>
             <w:r>
               <w:rPr>
                 <w:rFonts w:ascii="Times New Roman" w:eastAsia="Times New Roman" w:hAnsi="Times New Roman" w:cs="Times New Roman"/>
@@ -1257,7 +1425,16 @@
                 <w:sz w:val="24"/>
                 <w:szCs w:val="24"/>
               </w:rPr>
-              <w:t>Set is best approach when sorting is required</w:t>
+              <w:t>Set</w:t>
+            </w:r>
+            <w:proofErr w:type="spellEnd"/>
+            <w:r>
+              <w:rPr>
+                <w:rFonts w:ascii="Times New Roman" w:eastAsia="Times New Roman" w:hAnsi="Times New Roman" w:cs="Times New Roman"/>
+                <w:sz w:val="24"/>
+                <w:szCs w:val="24"/>
+              </w:rPr>
+              <w:t xml:space="preserve"> is best approach when sorting is required</w:t>
             </w:r>
           </w:p>
         </w:tc>
@@ -1292,7 +1469,51 @@
                 <w:sz w:val="24"/>
                 <w:szCs w:val="24"/>
               </w:rPr>
-              <w:t>Iterator will traverse the HashSet in hasing order</w:t>
+              <w:t xml:space="preserve">Iterator will traverse the </w:t>
+            </w:r>
+            <w:proofErr w:type="spellStart"/>
+            <w:r>
+              <w:rPr>
+                <w:rFonts w:ascii="Times New Roman" w:eastAsia="Times New Roman" w:hAnsi="Times New Roman" w:cs="Times New Roman"/>
+                <w:b w:val="0"/>
+                <w:bCs w:val="0"/>
+                <w:sz w:val="24"/>
+                <w:szCs w:val="24"/>
+              </w:rPr>
+              <w:t>HashSet</w:t>
+            </w:r>
+            <w:proofErr w:type="spellEnd"/>
+            <w:r>
+              <w:rPr>
+                <w:rFonts w:ascii="Times New Roman" w:eastAsia="Times New Roman" w:hAnsi="Times New Roman" w:cs="Times New Roman"/>
+                <w:b w:val="0"/>
+                <w:bCs w:val="0"/>
+                <w:sz w:val="24"/>
+                <w:szCs w:val="24"/>
+              </w:rPr>
+              <w:t xml:space="preserve"> in </w:t>
+            </w:r>
+            <w:proofErr w:type="spellStart"/>
+            <w:r>
+              <w:rPr>
+                <w:rFonts w:ascii="Times New Roman" w:eastAsia="Times New Roman" w:hAnsi="Times New Roman" w:cs="Times New Roman"/>
+                <w:b w:val="0"/>
+                <w:bCs w:val="0"/>
+                <w:sz w:val="24"/>
+                <w:szCs w:val="24"/>
+              </w:rPr>
+              <w:t>hasing</w:t>
+            </w:r>
+            <w:proofErr w:type="spellEnd"/>
+            <w:r>
+              <w:rPr>
+                <w:rFonts w:ascii="Times New Roman" w:eastAsia="Times New Roman" w:hAnsi="Times New Roman" w:cs="Times New Roman"/>
+                <w:b w:val="0"/>
+                <w:bCs w:val="0"/>
+                <w:sz w:val="24"/>
+                <w:szCs w:val="24"/>
+              </w:rPr>
+              <w:t xml:space="preserve"> order</w:t>
             </w:r>
           </w:p>
         </w:tc>
@@ -1317,7 +1538,25 @@
                 <w:sz w:val="24"/>
                 <w:szCs w:val="24"/>
               </w:rPr>
-              <w:t>Iterator will traverse the SortedSet in an ascending order</w:t>
+              <w:t xml:space="preserve">Iterator will traverse the </w:t>
+            </w:r>
+            <w:proofErr w:type="spellStart"/>
+            <w:r>
+              <w:rPr>
+                <w:rFonts w:ascii="Times New Roman" w:eastAsia="Times New Roman" w:hAnsi="Times New Roman" w:cs="Times New Roman"/>
+                <w:sz w:val="24"/>
+                <w:szCs w:val="24"/>
+              </w:rPr>
+              <w:t>SortedSet</w:t>
+            </w:r>
+            <w:proofErr w:type="spellEnd"/>
+            <w:r>
+              <w:rPr>
+                <w:rFonts w:ascii="Times New Roman" w:eastAsia="Times New Roman" w:hAnsi="Times New Roman" w:cs="Times New Roman"/>
+                <w:sz w:val="24"/>
+                <w:szCs w:val="24"/>
+              </w:rPr>
+              <w:t xml:space="preserve"> in an ascending order</w:t>
             </w:r>
           </w:p>
         </w:tc>
@@ -1512,15 +1751,27 @@
                 <w:szCs w:val="24"/>
               </w:rPr>
             </w:pPr>
-            <w:r>
-              <w:rPr>
-                <w:rFonts w:ascii="Times New Roman" w:eastAsia="Times New Roman" w:hAnsi="Times New Roman" w:cs="Times New Roman"/>
-                <w:b w:val="0"/>
-                <w:bCs w:val="0"/>
-                <w:sz w:val="24"/>
-                <w:szCs w:val="24"/>
-              </w:rPr>
-              <w:t>HashSet is a Java class</w:t>
+            <w:proofErr w:type="spellStart"/>
+            <w:r>
+              <w:rPr>
+                <w:rFonts w:ascii="Times New Roman" w:eastAsia="Times New Roman" w:hAnsi="Times New Roman" w:cs="Times New Roman"/>
+                <w:b w:val="0"/>
+                <w:bCs w:val="0"/>
+                <w:sz w:val="24"/>
+                <w:szCs w:val="24"/>
+              </w:rPr>
+              <w:t>HashSet</w:t>
+            </w:r>
+            <w:proofErr w:type="spellEnd"/>
+            <w:r>
+              <w:rPr>
+                <w:rFonts w:ascii="Times New Roman" w:eastAsia="Times New Roman" w:hAnsi="Times New Roman" w:cs="Times New Roman"/>
+                <w:b w:val="0"/>
+                <w:bCs w:val="0"/>
+                <w:sz w:val="24"/>
+                <w:szCs w:val="24"/>
+              </w:rPr>
+              <w:t xml:space="preserve"> is a Java class</w:t>
             </w:r>
           </w:p>
         </w:tc>
@@ -1540,13 +1791,23 @@
                 <w:szCs w:val="24"/>
               </w:rPr>
             </w:pPr>
-            <w:r>
-              <w:rPr>
-                <w:rFonts w:ascii="Times New Roman" w:eastAsia="Times New Roman" w:hAnsi="Times New Roman" w:cs="Times New Roman"/>
-                <w:sz w:val="24"/>
-                <w:szCs w:val="24"/>
-              </w:rPr>
-              <w:t>SortedSet is a Java interface</w:t>
+            <w:proofErr w:type="spellStart"/>
+            <w:r>
+              <w:rPr>
+                <w:rFonts w:ascii="Times New Roman" w:eastAsia="Times New Roman" w:hAnsi="Times New Roman" w:cs="Times New Roman"/>
+                <w:sz w:val="24"/>
+                <w:szCs w:val="24"/>
+              </w:rPr>
+              <w:t>SortedSet</w:t>
+            </w:r>
+            <w:proofErr w:type="spellEnd"/>
+            <w:r>
+              <w:rPr>
+                <w:rFonts w:ascii="Times New Roman" w:eastAsia="Times New Roman" w:hAnsi="Times New Roman" w:cs="Times New Roman"/>
+                <w:sz w:val="24"/>
+                <w:szCs w:val="24"/>
+              </w:rPr>
+              <w:t xml:space="preserve"> is a Java interface</w:t>
             </w:r>
           </w:p>
         </w:tc>
@@ -1560,36 +1821,34 @@
             <w:cnfStyle w:val="001000000000" w:firstRow="0" w:lastRow="0" w:firstColumn="1" w:lastColumn="0" w:oddVBand="0" w:evenVBand="0" w:oddHBand="0" w:evenHBand="0" w:firstRowFirstColumn="0" w:firstRowLastColumn="0" w:lastRowFirstColumn="0" w:lastRowLastColumn="0"/>
             <w:tcW w:w="4675" w:type="dxa"/>
             <w:vAlign w:val="center"/>
-            <w:hideMark/>
-          </w:tcPr>
-          <w:p>
-            <w:pPr>
-              <w:jc w:val="center"/>
-              <w:rPr>
-                <w:rFonts w:ascii="Times New Roman" w:eastAsia="Times New Roman" w:hAnsi="Times New Roman" w:cs="Times New Roman"/>
-                <w:b w:val="0"/>
-                <w:bCs w:val="0"/>
-                <w:sz w:val="24"/>
-                <w:szCs w:val="24"/>
-              </w:rPr>
-            </w:pPr>
-            <w:r>
-              <w:rPr>
-                <w:rFonts w:ascii="Times New Roman" w:eastAsia="Times New Roman" w:hAnsi="Times New Roman" w:cs="Times New Roman"/>
-                <w:b w:val="0"/>
-                <w:bCs w:val="0"/>
-                <w:sz w:val="24"/>
-                <w:szCs w:val="24"/>
-              </w:rPr>
-              <w:t>HashSet uses Hashtable for storage</w:t>
-            </w:r>
-          </w:p>
-        </w:tc>
-        <w:tc>
-          <w:tcPr>
-            <w:tcW w:w="4675" w:type="dxa"/>
-            <w:vAlign w:val="center"/>
-            <w:hideMark/>
+          </w:tcPr>
+          <w:p>
+            <w:pPr>
+              <w:jc w:val="center"/>
+              <w:rPr>
+                <w:rFonts w:ascii="Times New Roman" w:eastAsia="Times New Roman" w:hAnsi="Times New Roman" w:cs="Times New Roman"/>
+                <w:b w:val="0"/>
+                <w:bCs w:val="0"/>
+                <w:sz w:val="24"/>
+                <w:szCs w:val="24"/>
+              </w:rPr>
+            </w:pPr>
+            <w:r>
+              <w:rPr>
+                <w:rFonts w:ascii="Times New Roman" w:eastAsia="Times New Roman" w:hAnsi="Times New Roman" w:cs="Times New Roman"/>
+                <w:b w:val="0"/>
+                <w:bCs w:val="0"/>
+                <w:sz w:val="24"/>
+                <w:szCs w:val="24"/>
+              </w:rPr>
+              <w:t>Can have duplicate entries</w:t>
+            </w:r>
+          </w:p>
+        </w:tc>
+        <w:tc>
+          <w:tcPr>
+            <w:tcW w:w="4675" w:type="dxa"/>
+            <w:vAlign w:val="center"/>
           </w:tcPr>
           <w:p>
             <w:pPr>
@@ -1607,7 +1866,25 @@
                 <w:sz w:val="24"/>
                 <w:szCs w:val="24"/>
               </w:rPr>
-              <w:t>Method of storage is specified by the class that implements this interface</w:t>
+              <w:t xml:space="preserve">Cannot have duplicate </w:t>
+            </w:r>
+            <w:proofErr w:type="spellStart"/>
+            <w:r>
+              <w:rPr>
+                <w:rFonts w:ascii="Times New Roman" w:eastAsia="Times New Roman" w:hAnsi="Times New Roman" w:cs="Times New Roman"/>
+                <w:sz w:val="24"/>
+                <w:szCs w:val="24"/>
+              </w:rPr>
+              <w:t>entiries</w:t>
+            </w:r>
+            <w:proofErr w:type="spellEnd"/>
+            <w:r>
+              <w:rPr>
+                <w:rFonts w:ascii="Times New Roman" w:eastAsia="Times New Roman" w:hAnsi="Times New Roman" w:cs="Times New Roman"/>
+                <w:sz w:val="24"/>
+                <w:szCs w:val="24"/>
+              </w:rPr>
+              <w:t xml:space="preserve"> </w:t>
             </w:r>
           </w:p>
         </w:tc>
@@ -1635,15 +1912,49 @@
                 <w:szCs w:val="24"/>
               </w:rPr>
             </w:pPr>
-            <w:r>
-              <w:rPr>
-                <w:rFonts w:ascii="Times New Roman" w:eastAsia="Times New Roman" w:hAnsi="Times New Roman" w:cs="Times New Roman"/>
-                <w:b w:val="0"/>
-                <w:bCs w:val="0"/>
-                <w:sz w:val="24"/>
-                <w:szCs w:val="24"/>
-              </w:rPr>
-              <w:t>Stores elements in the order specified by the hashing</w:t>
+            <w:proofErr w:type="spellStart"/>
+            <w:r>
+              <w:rPr>
+                <w:rFonts w:ascii="Times New Roman" w:eastAsia="Times New Roman" w:hAnsi="Times New Roman" w:cs="Times New Roman"/>
+                <w:b w:val="0"/>
+                <w:bCs w:val="0"/>
+                <w:sz w:val="24"/>
+                <w:szCs w:val="24"/>
+              </w:rPr>
+              <w:t>HashSet</w:t>
+            </w:r>
+            <w:proofErr w:type="spellEnd"/>
+            <w:r>
+              <w:rPr>
+                <w:rFonts w:ascii="Times New Roman" w:eastAsia="Times New Roman" w:hAnsi="Times New Roman" w:cs="Times New Roman"/>
+                <w:b w:val="0"/>
+                <w:bCs w:val="0"/>
+                <w:sz w:val="24"/>
+                <w:szCs w:val="24"/>
+              </w:rPr>
+              <w:t xml:space="preserve"> uses </w:t>
+            </w:r>
+            <w:proofErr w:type="spellStart"/>
+            <w:r>
+              <w:rPr>
+                <w:rFonts w:ascii="Times New Roman" w:eastAsia="Times New Roman" w:hAnsi="Times New Roman" w:cs="Times New Roman"/>
+                <w:b w:val="0"/>
+                <w:bCs w:val="0"/>
+                <w:sz w:val="24"/>
+                <w:szCs w:val="24"/>
+              </w:rPr>
+              <w:t>Hashtable</w:t>
+            </w:r>
+            <w:proofErr w:type="spellEnd"/>
+            <w:r>
+              <w:rPr>
+                <w:rFonts w:ascii="Times New Roman" w:eastAsia="Times New Roman" w:hAnsi="Times New Roman" w:cs="Times New Roman"/>
+                <w:b w:val="0"/>
+                <w:bCs w:val="0"/>
+                <w:sz w:val="24"/>
+                <w:szCs w:val="24"/>
+              </w:rPr>
+              <w:t xml:space="preserve"> for storage</w:t>
             </w:r>
           </w:p>
         </w:tc>
@@ -1669,7 +1980,7 @@
                 <w:sz w:val="24"/>
                 <w:szCs w:val="24"/>
               </w:rPr>
-              <w:t>The elements are ordered either by using a natural ordering or by using a Comparator.</w:t>
+              <w:t>Method of storage is specified by the class that implements this interface</w:t>
             </w:r>
           </w:p>
         </w:tc>
@@ -1683,34 +1994,36 @@
             <w:cnfStyle w:val="001000000000" w:firstRow="0" w:lastRow="0" w:firstColumn="1" w:lastColumn="0" w:oddVBand="0" w:evenVBand="0" w:oddHBand="0" w:evenHBand="0" w:firstRowFirstColumn="0" w:firstRowLastColumn="0" w:lastRowFirstColumn="0" w:lastRowLastColumn="0"/>
             <w:tcW w:w="4675" w:type="dxa"/>
             <w:vAlign w:val="center"/>
-          </w:tcPr>
-          <w:p>
-            <w:pPr>
-              <w:jc w:val="center"/>
-              <w:rPr>
-                <w:rFonts w:ascii="Times New Roman" w:eastAsia="Times New Roman" w:hAnsi="Times New Roman" w:cs="Times New Roman"/>
-                <w:b w:val="0"/>
-                <w:bCs w:val="0"/>
-                <w:sz w:val="24"/>
-                <w:szCs w:val="24"/>
-              </w:rPr>
-            </w:pPr>
-            <w:r>
-              <w:rPr>
-                <w:rFonts w:ascii="Times New Roman" w:eastAsia="Times New Roman" w:hAnsi="Times New Roman" w:cs="Times New Roman"/>
-                <w:b w:val="0"/>
-                <w:bCs w:val="0"/>
-                <w:sz w:val="24"/>
-                <w:szCs w:val="24"/>
-              </w:rPr>
-              <w:t>Iterator will traverse the HashSet in hasing order</w:t>
-            </w:r>
-          </w:p>
-        </w:tc>
-        <w:tc>
-          <w:tcPr>
-            <w:tcW w:w="4675" w:type="dxa"/>
-            <w:vAlign w:val="center"/>
+            <w:hideMark/>
+          </w:tcPr>
+          <w:p>
+            <w:pPr>
+              <w:jc w:val="center"/>
+              <w:rPr>
+                <w:rFonts w:ascii="Times New Roman" w:eastAsia="Times New Roman" w:hAnsi="Times New Roman" w:cs="Times New Roman"/>
+                <w:b w:val="0"/>
+                <w:bCs w:val="0"/>
+                <w:sz w:val="24"/>
+                <w:szCs w:val="24"/>
+              </w:rPr>
+            </w:pPr>
+            <w:r>
+              <w:rPr>
+                <w:rFonts w:ascii="Times New Roman" w:eastAsia="Times New Roman" w:hAnsi="Times New Roman" w:cs="Times New Roman"/>
+                <w:b w:val="0"/>
+                <w:bCs w:val="0"/>
+                <w:sz w:val="24"/>
+                <w:szCs w:val="24"/>
+              </w:rPr>
+              <w:t>Stores elements in the order specified by the hashing</w:t>
+            </w:r>
+          </w:p>
+        </w:tc>
+        <w:tc>
+          <w:tcPr>
+            <w:tcW w:w="4675" w:type="dxa"/>
+            <w:vAlign w:val="center"/>
+            <w:hideMark/>
           </w:tcPr>
           <w:p>
             <w:pPr>
@@ -1728,7 +2041,129 @@
                 <w:sz w:val="24"/>
                 <w:szCs w:val="24"/>
               </w:rPr>
-              <w:t>Iterator will traverse the SortedSet in an ascending order</w:t>
+              <w:t>The elements are ordered either by using a natural ordering or by using a Comparator.</w:t>
+            </w:r>
+          </w:p>
+        </w:tc>
+      </w:tr>
+      <w:tr>
+        <w:trPr>
+          <w:cnfStyle w:val="000000100000" w:firstRow="0" w:lastRow="0" w:firstColumn="0" w:lastColumn="0" w:oddVBand="0" w:evenVBand="0" w:oddHBand="1" w:evenHBand="0" w:firstRowFirstColumn="0" w:firstRowLastColumn="0" w:lastRowFirstColumn="0" w:lastRowLastColumn="0"/>
+          <w:trHeight w:val="720"/>
+        </w:trPr>
+        <w:tc>
+          <w:tcPr>
+            <w:cnfStyle w:val="001000000000" w:firstRow="0" w:lastRow="0" w:firstColumn="1" w:lastColumn="0" w:oddVBand="0" w:evenVBand="0" w:oddHBand="0" w:evenHBand="0" w:firstRowFirstColumn="0" w:firstRowLastColumn="0" w:lastRowFirstColumn="0" w:lastRowLastColumn="0"/>
+            <w:tcW w:w="4675" w:type="dxa"/>
+            <w:vAlign w:val="center"/>
+          </w:tcPr>
+          <w:p>
+            <w:pPr>
+              <w:jc w:val="center"/>
+              <w:rPr>
+                <w:rFonts w:ascii="Times New Roman" w:eastAsia="Times New Roman" w:hAnsi="Times New Roman" w:cs="Times New Roman"/>
+                <w:b w:val="0"/>
+                <w:bCs w:val="0"/>
+                <w:sz w:val="24"/>
+                <w:szCs w:val="24"/>
+              </w:rPr>
+            </w:pPr>
+            <w:r>
+              <w:rPr>
+                <w:rFonts w:ascii="Times New Roman" w:eastAsia="Times New Roman" w:hAnsi="Times New Roman" w:cs="Times New Roman"/>
+                <w:b w:val="0"/>
+                <w:bCs w:val="0"/>
+                <w:sz w:val="24"/>
+                <w:szCs w:val="24"/>
+              </w:rPr>
+              <w:t xml:space="preserve">Iterator will traverse the </w:t>
+            </w:r>
+            <w:proofErr w:type="spellStart"/>
+            <w:r>
+              <w:rPr>
+                <w:rFonts w:ascii="Times New Roman" w:eastAsia="Times New Roman" w:hAnsi="Times New Roman" w:cs="Times New Roman"/>
+                <w:b w:val="0"/>
+                <w:bCs w:val="0"/>
+                <w:sz w:val="24"/>
+                <w:szCs w:val="24"/>
+              </w:rPr>
+              <w:t>HashSet</w:t>
+            </w:r>
+            <w:proofErr w:type="spellEnd"/>
+            <w:r>
+              <w:rPr>
+                <w:rFonts w:ascii="Times New Roman" w:eastAsia="Times New Roman" w:hAnsi="Times New Roman" w:cs="Times New Roman"/>
+                <w:b w:val="0"/>
+                <w:bCs w:val="0"/>
+                <w:sz w:val="24"/>
+                <w:szCs w:val="24"/>
+              </w:rPr>
+              <w:t xml:space="preserve"> in </w:t>
+            </w:r>
+            <w:proofErr w:type="spellStart"/>
+            <w:r>
+              <w:rPr>
+                <w:rFonts w:ascii="Times New Roman" w:eastAsia="Times New Roman" w:hAnsi="Times New Roman" w:cs="Times New Roman"/>
+                <w:b w:val="0"/>
+                <w:bCs w:val="0"/>
+                <w:sz w:val="24"/>
+                <w:szCs w:val="24"/>
+              </w:rPr>
+              <w:t>hasing</w:t>
+            </w:r>
+            <w:proofErr w:type="spellEnd"/>
+            <w:r>
+              <w:rPr>
+                <w:rFonts w:ascii="Times New Roman" w:eastAsia="Times New Roman" w:hAnsi="Times New Roman" w:cs="Times New Roman"/>
+                <w:b w:val="0"/>
+                <w:bCs w:val="0"/>
+                <w:sz w:val="24"/>
+                <w:szCs w:val="24"/>
+              </w:rPr>
+              <w:t xml:space="preserve"> order</w:t>
+            </w:r>
+          </w:p>
+        </w:tc>
+        <w:tc>
+          <w:tcPr>
+            <w:tcW w:w="4675" w:type="dxa"/>
+            <w:vAlign w:val="center"/>
+          </w:tcPr>
+          <w:p>
+            <w:pPr>
+              <w:jc w:val="center"/>
+              <w:cnfStyle w:val="000000100000" w:firstRow="0" w:lastRow="0" w:firstColumn="0" w:lastColumn="0" w:oddVBand="0" w:evenVBand="0" w:oddHBand="1" w:evenHBand="0" w:firstRowFirstColumn="0" w:firstRowLastColumn="0" w:lastRowFirstColumn="0" w:lastRowLastColumn="0"/>
+              <w:rPr>
+                <w:rFonts w:ascii="Times New Roman" w:eastAsia="Times New Roman" w:hAnsi="Times New Roman" w:cs="Times New Roman"/>
+                <w:sz w:val="24"/>
+                <w:szCs w:val="24"/>
+              </w:rPr>
+            </w:pPr>
+            <w:r>
+              <w:rPr>
+                <w:rFonts w:ascii="Times New Roman" w:eastAsia="Times New Roman" w:hAnsi="Times New Roman" w:cs="Times New Roman"/>
+                <w:sz w:val="24"/>
+                <w:szCs w:val="24"/>
+              </w:rPr>
+              <w:t xml:space="preserve">Iterator will traverse the </w:t>
+            </w:r>
+            <w:proofErr w:type="spellStart"/>
+            <w:r>
+              <w:rPr>
+                <w:rFonts w:ascii="Times New Roman" w:eastAsia="Times New Roman" w:hAnsi="Times New Roman" w:cs="Times New Roman"/>
+                <w:sz w:val="24"/>
+                <w:szCs w:val="24"/>
+              </w:rPr>
+              <w:t>SortedSet</w:t>
+            </w:r>
+            <w:proofErr w:type="spellEnd"/>
+            <w:r>
+              <w:rPr>
+                <w:rFonts w:ascii="Times New Roman" w:eastAsia="Times New Roman" w:hAnsi="Times New Roman" w:cs="Times New Roman"/>
+                <w:sz w:val="24"/>
+                <w:szCs w:val="24"/>
+              </w:rPr>
+              <w:t xml:space="preserve"> in an ascending order</w:t>
             </w:r>
           </w:p>
         </w:tc>
@@ -1793,6 +2228,7 @@
           <w:u w:val="single"/>
         </w:rPr>
       </w:pPr>
+      <w:proofErr w:type="spellStart"/>
       <w:r>
         <w:rPr>
           <w:rFonts w:asciiTheme="majorBidi" w:eastAsia="Times New Roman" w:hAnsiTheme="majorBidi" w:cstheme="majorBidi"/>
@@ -1800,8 +2236,704 @@
           <w:szCs w:val="44"/>
           <w:u w:val="single"/>
         </w:rPr>
-        <w:t>TreeSet vs HashSet</w:t>
+        <w:t>TreeSet</w:t>
       </w:r>
+      <w:proofErr w:type="spellEnd"/>
+      <w:r>
+        <w:rPr>
+          <w:rFonts w:asciiTheme="majorBidi" w:eastAsia="Times New Roman" w:hAnsiTheme="majorBidi" w:cstheme="majorBidi"/>
+          <w:sz w:val="44"/>
+          <w:szCs w:val="44"/>
+          <w:u w:val="single"/>
+        </w:rPr>
+        <w:t xml:space="preserve"> vs </w:t>
+      </w:r>
+      <w:proofErr w:type="spellStart"/>
+      <w:r>
+        <w:rPr>
+          <w:rFonts w:asciiTheme="majorBidi" w:eastAsia="Times New Roman" w:hAnsiTheme="majorBidi" w:cstheme="majorBidi"/>
+          <w:sz w:val="44"/>
+          <w:szCs w:val="44"/>
+          <w:u w:val="single"/>
+        </w:rPr>
+        <w:t>HashSet</w:t>
+      </w:r>
+      <w:proofErr w:type="spellEnd"/>
+    </w:p>
+    <w:p>
+      <w:pPr>
+        <w:tabs>
+          <w:tab w:val="left" w:pos="916"/>
+          <w:tab w:val="left" w:pos="1832"/>
+          <w:tab w:val="left" w:pos="2748"/>
+          <w:tab w:val="left" w:pos="3664"/>
+          <w:tab w:val="left" w:pos="4580"/>
+          <w:tab w:val="left" w:pos="5496"/>
+          <w:tab w:val="left" w:pos="6412"/>
+          <w:tab w:val="left" w:pos="7328"/>
+          <w:tab w:val="left" w:pos="8244"/>
+          <w:tab w:val="left" w:pos="9160"/>
+          <w:tab w:val="left" w:pos="10076"/>
+          <w:tab w:val="left" w:pos="10992"/>
+          <w:tab w:val="left" w:pos="11908"/>
+          <w:tab w:val="left" w:pos="12824"/>
+          <w:tab w:val="left" w:pos="13740"/>
+          <w:tab w:val="left" w:pos="14656"/>
+        </w:tabs>
+        <w:spacing w:after="0" w:line="240" w:lineRule="auto"/>
+        <w:rPr>
+          <w:rFonts w:asciiTheme="majorBidi" w:eastAsia="Times New Roman" w:hAnsiTheme="majorBidi" w:cstheme="majorBidi"/>
+          <w:sz w:val="40"/>
+          <w:szCs w:val="40"/>
+          <w:u w:val="single"/>
+        </w:rPr>
+      </w:pPr>
+    </w:p>
+    <w:tbl>
+      <w:tblPr>
+        <w:tblStyle w:val="PlainTable1"/>
+        <w:tblW w:w="0" w:type="auto"/>
+        <w:tblLook w:val="04A0" w:firstRow="1" w:lastRow="0" w:firstColumn="1" w:lastColumn="0" w:noHBand="0" w:noVBand="1"/>
+      </w:tblPr>
+      <w:tblGrid>
+        <w:gridCol w:w="4675"/>
+        <w:gridCol w:w="4675"/>
+      </w:tblGrid>
+      <w:tr>
+        <w:trPr>
+          <w:cnfStyle w:val="100000000000" w:firstRow="1" w:lastRow="0" w:firstColumn="0" w:lastColumn="0" w:oddVBand="0" w:evenVBand="0" w:oddHBand="0" w:evenHBand="0" w:firstRowFirstColumn="0" w:firstRowLastColumn="0" w:lastRowFirstColumn="0" w:lastRowLastColumn="0"/>
+        </w:trPr>
+        <w:tc>
+          <w:tcPr>
+            <w:cnfStyle w:val="001000000000" w:firstRow="0" w:lastRow="0" w:firstColumn="1" w:lastColumn="0" w:oddVBand="0" w:evenVBand="0" w:oddHBand="0" w:evenHBand="0" w:firstRowFirstColumn="0" w:firstRowLastColumn="0" w:lastRowFirstColumn="0" w:lastRowLastColumn="0"/>
+            <w:tcW w:w="4675" w:type="dxa"/>
+            <w:vAlign w:val="center"/>
+            <w:hideMark/>
+          </w:tcPr>
+          <w:p>
+            <w:pPr>
+              <w:jc w:val="center"/>
+              <w:rPr>
+                <w:rFonts w:ascii="Times New Roman" w:eastAsia="Times New Roman" w:hAnsi="Times New Roman" w:cs="Times New Roman"/>
+                <w:sz w:val="24"/>
+                <w:szCs w:val="24"/>
+              </w:rPr>
+            </w:pPr>
+            <w:proofErr w:type="spellStart"/>
+            <w:r>
+              <w:rPr>
+                <w:rFonts w:ascii="Times New Roman" w:eastAsia="Times New Roman" w:hAnsi="Times New Roman" w:cs="Times New Roman"/>
+                <w:sz w:val="24"/>
+                <w:szCs w:val="24"/>
+              </w:rPr>
+              <w:t>TreeSet</w:t>
+            </w:r>
+            <w:proofErr w:type="spellEnd"/>
+          </w:p>
+        </w:tc>
+        <w:tc>
+          <w:tcPr>
+            <w:tcW w:w="4675" w:type="dxa"/>
+            <w:vAlign w:val="center"/>
+            <w:hideMark/>
+          </w:tcPr>
+          <w:p>
+            <w:pPr>
+              <w:jc w:val="center"/>
+              <w:cnfStyle w:val="100000000000" w:firstRow="1" w:lastRow="0" w:firstColumn="0" w:lastColumn="0" w:oddVBand="0" w:evenVBand="0" w:oddHBand="0" w:evenHBand="0" w:firstRowFirstColumn="0" w:firstRowLastColumn="0" w:lastRowFirstColumn="0" w:lastRowLastColumn="0"/>
+              <w:rPr>
+                <w:rFonts w:ascii="Times New Roman" w:eastAsia="Times New Roman" w:hAnsi="Times New Roman" w:cs="Times New Roman"/>
+                <w:sz w:val="24"/>
+                <w:szCs w:val="24"/>
+              </w:rPr>
+            </w:pPr>
+            <w:proofErr w:type="spellStart"/>
+            <w:r>
+              <w:rPr>
+                <w:rFonts w:ascii="Times New Roman" w:eastAsia="Times New Roman" w:hAnsi="Times New Roman" w:cs="Times New Roman"/>
+                <w:sz w:val="24"/>
+                <w:szCs w:val="24"/>
+              </w:rPr>
+              <w:t>HashSet</w:t>
+            </w:r>
+            <w:proofErr w:type="spellEnd"/>
+          </w:p>
+        </w:tc>
+      </w:tr>
+      <w:tr>
+        <w:trPr>
+          <w:cnfStyle w:val="000000100000" w:firstRow="0" w:lastRow="0" w:firstColumn="0" w:lastColumn="0" w:oddVBand="0" w:evenVBand="0" w:oddHBand="1" w:evenHBand="0" w:firstRowFirstColumn="0" w:firstRowLastColumn="0" w:lastRowFirstColumn="0" w:lastRowLastColumn="0"/>
+        </w:trPr>
+        <w:tc>
+          <w:tcPr>
+            <w:cnfStyle w:val="001000000000" w:firstRow="0" w:lastRow="0" w:firstColumn="1" w:lastColumn="0" w:oddVBand="0" w:evenVBand="0" w:oddHBand="0" w:evenHBand="0" w:firstRowFirstColumn="0" w:firstRowLastColumn="0" w:lastRowFirstColumn="0" w:lastRowLastColumn="0"/>
+            <w:tcW w:w="4675" w:type="dxa"/>
+            <w:vAlign w:val="center"/>
+          </w:tcPr>
+          <w:p>
+            <w:pPr>
+              <w:jc w:val="center"/>
+              <w:rPr>
+                <w:rFonts w:ascii="Times New Roman" w:eastAsia="Times New Roman" w:hAnsi="Times New Roman" w:cs="Times New Roman"/>
+                <w:b w:val="0"/>
+                <w:bCs w:val="0"/>
+                <w:sz w:val="24"/>
+                <w:szCs w:val="24"/>
+              </w:rPr>
+            </w:pPr>
+            <w:r>
+              <w:rPr>
+                <w:rFonts w:ascii="Times New Roman" w:eastAsia="Times New Roman" w:hAnsi="Times New Roman" w:cs="Times New Roman"/>
+                <w:b w:val="0"/>
+                <w:bCs w:val="0"/>
+                <w:sz w:val="24"/>
+                <w:szCs w:val="24"/>
+              </w:rPr>
+              <w:t xml:space="preserve">Java </w:t>
+            </w:r>
+            <w:proofErr w:type="spellStart"/>
+            <w:r>
+              <w:rPr>
+                <w:rFonts w:ascii="Times New Roman" w:eastAsia="Times New Roman" w:hAnsi="Times New Roman" w:cs="Times New Roman"/>
+                <w:b w:val="0"/>
+                <w:bCs w:val="0"/>
+                <w:sz w:val="24"/>
+                <w:szCs w:val="24"/>
+              </w:rPr>
+              <w:t>TreeSet</w:t>
+            </w:r>
+            <w:proofErr w:type="spellEnd"/>
+            <w:r>
+              <w:rPr>
+                <w:rFonts w:ascii="Times New Roman" w:eastAsia="Times New Roman" w:hAnsi="Times New Roman" w:cs="Times New Roman"/>
+                <w:b w:val="0"/>
+                <w:bCs w:val="0"/>
+                <w:sz w:val="24"/>
+                <w:szCs w:val="24"/>
+              </w:rPr>
+              <w:t xml:space="preserve"> class maintains ascending order.</w:t>
+            </w:r>
+          </w:p>
+        </w:tc>
+        <w:tc>
+          <w:tcPr>
+            <w:tcW w:w="4675" w:type="dxa"/>
+            <w:vAlign w:val="center"/>
+          </w:tcPr>
+          <w:p>
+            <w:pPr>
+              <w:jc w:val="center"/>
+              <w:cnfStyle w:val="000000100000" w:firstRow="0" w:lastRow="0" w:firstColumn="0" w:lastColumn="0" w:oddVBand="0" w:evenVBand="0" w:oddHBand="1" w:evenHBand="0" w:firstRowFirstColumn="0" w:firstRowLastColumn="0" w:lastRowFirstColumn="0" w:lastRowLastColumn="0"/>
+              <w:rPr>
+                <w:rFonts w:ascii="Times New Roman" w:eastAsia="Times New Roman" w:hAnsi="Times New Roman" w:cs="Times New Roman"/>
+                <w:sz w:val="24"/>
+                <w:szCs w:val="24"/>
+              </w:rPr>
+            </w:pPr>
+            <w:proofErr w:type="spellStart"/>
+            <w:r>
+              <w:rPr>
+                <w:rFonts w:ascii="Times New Roman" w:eastAsia="Times New Roman" w:hAnsi="Times New Roman" w:cs="Times New Roman"/>
+                <w:sz w:val="24"/>
+                <w:szCs w:val="24"/>
+              </w:rPr>
+              <w:t>HashSet</w:t>
+            </w:r>
+            <w:proofErr w:type="spellEnd"/>
+            <w:r>
+              <w:rPr>
+                <w:rFonts w:ascii="Times New Roman" w:eastAsia="Times New Roman" w:hAnsi="Times New Roman" w:cs="Times New Roman"/>
+                <w:sz w:val="24"/>
+                <w:szCs w:val="24"/>
+              </w:rPr>
+              <w:t xml:space="preserve"> doesn't maint</w:t>
+            </w:r>
+            <w:r>
+              <w:rPr>
+                <w:rFonts w:ascii="Times New Roman" w:eastAsia="Times New Roman" w:hAnsi="Times New Roman" w:cs="Times New Roman"/>
+                <w:sz w:val="24"/>
+                <w:szCs w:val="24"/>
+              </w:rPr>
+              <w:t>ain the insertion order. E</w:t>
+            </w:r>
+            <w:r>
+              <w:rPr>
+                <w:rFonts w:ascii="Times New Roman" w:eastAsia="Times New Roman" w:hAnsi="Times New Roman" w:cs="Times New Roman"/>
+                <w:sz w:val="24"/>
+                <w:szCs w:val="24"/>
+              </w:rPr>
+              <w:t xml:space="preserve">lements are inserted on the basis of their </w:t>
+            </w:r>
+            <w:proofErr w:type="spellStart"/>
+            <w:r>
+              <w:rPr>
+                <w:rFonts w:ascii="Times New Roman" w:eastAsia="Times New Roman" w:hAnsi="Times New Roman" w:cs="Times New Roman"/>
+                <w:sz w:val="24"/>
+                <w:szCs w:val="24"/>
+              </w:rPr>
+              <w:t>hashcode</w:t>
+            </w:r>
+            <w:proofErr w:type="spellEnd"/>
+            <w:r>
+              <w:rPr>
+                <w:rFonts w:ascii="Times New Roman" w:eastAsia="Times New Roman" w:hAnsi="Times New Roman" w:cs="Times New Roman"/>
+                <w:sz w:val="24"/>
+                <w:szCs w:val="24"/>
+              </w:rPr>
+              <w:t>.</w:t>
+            </w:r>
+          </w:p>
+        </w:tc>
+      </w:tr>
+      <w:tr>
+        <w:trPr>
+          <w:trHeight w:val="720"/>
+        </w:trPr>
+        <w:tc>
+          <w:tcPr>
+            <w:cnfStyle w:val="001000000000" w:firstRow="0" w:lastRow="0" w:firstColumn="1" w:lastColumn="0" w:oddVBand="0" w:evenVBand="0" w:oddHBand="0" w:evenHBand="0" w:firstRowFirstColumn="0" w:firstRowLastColumn="0" w:lastRowFirstColumn="0" w:lastRowLastColumn="0"/>
+            <w:tcW w:w="4675" w:type="dxa"/>
+            <w:vAlign w:val="center"/>
+            <w:hideMark/>
+          </w:tcPr>
+          <w:p>
+            <w:pPr>
+              <w:jc w:val="center"/>
+              <w:rPr>
+                <w:rFonts w:ascii="Times New Roman" w:eastAsia="Times New Roman" w:hAnsi="Times New Roman" w:cs="Times New Roman"/>
+                <w:b w:val="0"/>
+                <w:bCs w:val="0"/>
+                <w:sz w:val="24"/>
+                <w:szCs w:val="24"/>
+              </w:rPr>
+            </w:pPr>
+            <w:r>
+              <w:rPr>
+                <w:rFonts w:ascii="Times New Roman" w:eastAsia="Times New Roman" w:hAnsi="Times New Roman" w:cs="Times New Roman"/>
+                <w:b w:val="0"/>
+                <w:bCs w:val="0"/>
+                <w:sz w:val="24"/>
+                <w:szCs w:val="24"/>
+              </w:rPr>
+              <w:t>Doesn’t Allow Null elements</w:t>
+            </w:r>
+          </w:p>
+        </w:tc>
+        <w:tc>
+          <w:tcPr>
+            <w:tcW w:w="4675" w:type="dxa"/>
+            <w:vAlign w:val="center"/>
+            <w:hideMark/>
+          </w:tcPr>
+          <w:p>
+            <w:pPr>
+              <w:jc w:val="center"/>
+              <w:cnfStyle w:val="000000000000" w:firstRow="0" w:lastRow="0" w:firstColumn="0" w:lastColumn="0" w:oddVBand="0" w:evenVBand="0" w:oddHBand="0" w:evenHBand="0" w:firstRowFirstColumn="0" w:firstRowLastColumn="0" w:lastRowFirstColumn="0" w:lastRowLastColumn="0"/>
+              <w:rPr>
+                <w:rFonts w:ascii="Times New Roman" w:eastAsia="Times New Roman" w:hAnsi="Times New Roman" w:cs="Times New Roman"/>
+                <w:sz w:val="24"/>
+                <w:szCs w:val="24"/>
+              </w:rPr>
+            </w:pPr>
+            <w:r>
+              <w:rPr>
+                <w:rFonts w:ascii="Times New Roman" w:eastAsia="Times New Roman" w:hAnsi="Times New Roman" w:cs="Times New Roman"/>
+                <w:sz w:val="24"/>
+                <w:szCs w:val="24"/>
+              </w:rPr>
+              <w:t>Allows Null elements</w:t>
+            </w:r>
+          </w:p>
+        </w:tc>
+      </w:tr>
+      <w:tr>
+        <w:trPr>
+          <w:cnfStyle w:val="000000100000" w:firstRow="0" w:lastRow="0" w:firstColumn="0" w:lastColumn="0" w:oddVBand="0" w:evenVBand="0" w:oddHBand="1" w:evenHBand="0" w:firstRowFirstColumn="0" w:firstRowLastColumn="0" w:lastRowFirstColumn="0" w:lastRowLastColumn="0"/>
+          <w:trHeight w:val="720"/>
+        </w:trPr>
+        <w:tc>
+          <w:tcPr>
+            <w:cnfStyle w:val="001000000000" w:firstRow="0" w:lastRow="0" w:firstColumn="1" w:lastColumn="0" w:oddVBand="0" w:evenVBand="0" w:oddHBand="0" w:evenHBand="0" w:firstRowFirstColumn="0" w:firstRowLastColumn="0" w:lastRowFirstColumn="0" w:lastRowLastColumn="0"/>
+            <w:tcW w:w="4675" w:type="dxa"/>
+            <w:vAlign w:val="center"/>
+            <w:hideMark/>
+          </w:tcPr>
+          <w:p>
+            <w:pPr>
+              <w:jc w:val="center"/>
+              <w:rPr>
+                <w:rFonts w:ascii="Times New Roman" w:eastAsia="Times New Roman" w:hAnsi="Times New Roman" w:cs="Times New Roman"/>
+                <w:b w:val="0"/>
+                <w:bCs w:val="0"/>
+                <w:sz w:val="24"/>
+                <w:szCs w:val="24"/>
+              </w:rPr>
+            </w:pPr>
+            <w:proofErr w:type="spellStart"/>
+            <w:r>
+              <w:rPr>
+                <w:rFonts w:ascii="Times New Roman" w:eastAsia="Times New Roman" w:hAnsi="Times New Roman" w:cs="Times New Roman"/>
+                <w:b w:val="0"/>
+                <w:bCs w:val="0"/>
+                <w:sz w:val="24"/>
+                <w:szCs w:val="24"/>
+              </w:rPr>
+              <w:t>TreeSet</w:t>
+            </w:r>
+            <w:proofErr w:type="spellEnd"/>
+            <w:r>
+              <w:rPr>
+                <w:rFonts w:ascii="Times New Roman" w:eastAsia="Times New Roman" w:hAnsi="Times New Roman" w:cs="Times New Roman"/>
+                <w:b w:val="0"/>
+                <w:bCs w:val="0"/>
+                <w:sz w:val="24"/>
+                <w:szCs w:val="24"/>
+              </w:rPr>
+              <w:t xml:space="preserve"> implements </w:t>
+            </w:r>
+            <w:proofErr w:type="spellStart"/>
+            <w:r>
+              <w:rPr>
+                <w:rFonts w:ascii="Times New Roman" w:eastAsia="Times New Roman" w:hAnsi="Times New Roman" w:cs="Times New Roman"/>
+                <w:b w:val="0"/>
+                <w:bCs w:val="0"/>
+                <w:sz w:val="24"/>
+                <w:szCs w:val="24"/>
+              </w:rPr>
+              <w:t>NavigableSet</w:t>
+            </w:r>
+            <w:proofErr w:type="spellEnd"/>
+            <w:r>
+              <w:rPr>
+                <w:rFonts w:ascii="Times New Roman" w:eastAsia="Times New Roman" w:hAnsi="Times New Roman" w:cs="Times New Roman"/>
+                <w:b w:val="0"/>
+                <w:bCs w:val="0"/>
+                <w:sz w:val="24"/>
+                <w:szCs w:val="24"/>
+              </w:rPr>
+              <w:t xml:space="preserve"> which in turn implements </w:t>
+            </w:r>
+            <w:proofErr w:type="spellStart"/>
+            <w:r>
+              <w:rPr>
+                <w:rFonts w:ascii="Times New Roman" w:eastAsia="Times New Roman" w:hAnsi="Times New Roman" w:cs="Times New Roman"/>
+                <w:b w:val="0"/>
+                <w:bCs w:val="0"/>
+                <w:sz w:val="24"/>
+                <w:szCs w:val="24"/>
+              </w:rPr>
+              <w:t>SortedSet</w:t>
+            </w:r>
+            <w:proofErr w:type="spellEnd"/>
+          </w:p>
+        </w:tc>
+        <w:tc>
+          <w:tcPr>
+            <w:tcW w:w="4675" w:type="dxa"/>
+            <w:vAlign w:val="center"/>
+            <w:hideMark/>
+          </w:tcPr>
+          <w:p>
+            <w:pPr>
+              <w:jc w:val="center"/>
+              <w:cnfStyle w:val="000000100000" w:firstRow="0" w:lastRow="0" w:firstColumn="0" w:lastColumn="0" w:oddVBand="0" w:evenVBand="0" w:oddHBand="1" w:evenHBand="0" w:firstRowFirstColumn="0" w:firstRowLastColumn="0" w:lastRowFirstColumn="0" w:lastRowLastColumn="0"/>
+              <w:rPr>
+                <w:rFonts w:ascii="Times New Roman" w:eastAsia="Times New Roman" w:hAnsi="Times New Roman" w:cs="Times New Roman"/>
+                <w:sz w:val="24"/>
+                <w:szCs w:val="24"/>
+              </w:rPr>
+            </w:pPr>
+            <w:proofErr w:type="spellStart"/>
+            <w:r>
+              <w:rPr>
+                <w:rFonts w:ascii="Times New Roman" w:eastAsia="Times New Roman" w:hAnsi="Times New Roman" w:cs="Times New Roman"/>
+                <w:sz w:val="24"/>
+                <w:szCs w:val="24"/>
+              </w:rPr>
+              <w:t>HashSet</w:t>
+            </w:r>
+            <w:proofErr w:type="spellEnd"/>
+            <w:r>
+              <w:rPr>
+                <w:rFonts w:ascii="Times New Roman" w:eastAsia="Times New Roman" w:hAnsi="Times New Roman" w:cs="Times New Roman"/>
+                <w:sz w:val="24"/>
+                <w:szCs w:val="24"/>
+              </w:rPr>
+              <w:t xml:space="preserve"> extends </w:t>
+            </w:r>
+            <w:proofErr w:type="spellStart"/>
+            <w:r>
+              <w:rPr>
+                <w:rFonts w:ascii="Times New Roman" w:eastAsia="Times New Roman" w:hAnsi="Times New Roman" w:cs="Times New Roman"/>
+                <w:sz w:val="24"/>
+                <w:szCs w:val="24"/>
+              </w:rPr>
+              <w:t>AbstractSet</w:t>
+            </w:r>
+            <w:proofErr w:type="spellEnd"/>
+            <w:r>
+              <w:rPr>
+                <w:rFonts w:ascii="Times New Roman" w:eastAsia="Times New Roman" w:hAnsi="Times New Roman" w:cs="Times New Roman"/>
+                <w:sz w:val="24"/>
+                <w:szCs w:val="24"/>
+              </w:rPr>
+              <w:t xml:space="preserve"> which implements Set interface</w:t>
+            </w:r>
+          </w:p>
+        </w:tc>
+      </w:tr>
+      <w:tr>
+        <w:trPr>
+          <w:trHeight w:val="720"/>
+        </w:trPr>
+        <w:tc>
+          <w:tcPr>
+            <w:cnfStyle w:val="001000000000" w:firstRow="0" w:lastRow="0" w:firstColumn="1" w:lastColumn="0" w:oddVBand="0" w:evenVBand="0" w:oddHBand="0" w:evenHBand="0" w:firstRowFirstColumn="0" w:firstRowLastColumn="0" w:lastRowFirstColumn="0" w:lastRowLastColumn="0"/>
+            <w:tcW w:w="4675" w:type="dxa"/>
+            <w:vAlign w:val="center"/>
+            <w:hideMark/>
+          </w:tcPr>
+          <w:p>
+            <w:pPr>
+              <w:jc w:val="center"/>
+              <w:rPr>
+                <w:rFonts w:ascii="Times New Roman" w:eastAsia="Times New Roman" w:hAnsi="Times New Roman" w:cs="Times New Roman"/>
+                <w:b w:val="0"/>
+                <w:bCs w:val="0"/>
+                <w:sz w:val="24"/>
+                <w:szCs w:val="24"/>
+              </w:rPr>
+            </w:pPr>
+            <w:proofErr w:type="spellStart"/>
+            <w:r>
+              <w:rPr>
+                <w:rFonts w:ascii="Times New Roman" w:eastAsia="Times New Roman" w:hAnsi="Times New Roman" w:cs="Times New Roman"/>
+                <w:b w:val="0"/>
+                <w:bCs w:val="0"/>
+                <w:sz w:val="24"/>
+                <w:szCs w:val="24"/>
+              </w:rPr>
+              <w:t>TreeSet</w:t>
+            </w:r>
+            <w:proofErr w:type="spellEnd"/>
+            <w:r>
+              <w:rPr>
+                <w:rFonts w:ascii="Times New Roman" w:eastAsia="Times New Roman" w:hAnsi="Times New Roman" w:cs="Times New Roman"/>
+                <w:b w:val="0"/>
+                <w:bCs w:val="0"/>
+                <w:sz w:val="24"/>
+                <w:szCs w:val="24"/>
+              </w:rPr>
+              <w:t xml:space="preserve"> is best approach when sorting is required</w:t>
+            </w:r>
+          </w:p>
+        </w:tc>
+        <w:tc>
+          <w:tcPr>
+            <w:tcW w:w="4675" w:type="dxa"/>
+            <w:vAlign w:val="center"/>
+            <w:hideMark/>
+          </w:tcPr>
+          <w:p>
+            <w:pPr>
+              <w:jc w:val="center"/>
+              <w:cnfStyle w:val="000000000000" w:firstRow="0" w:lastRow="0" w:firstColumn="0" w:lastColumn="0" w:oddVBand="0" w:evenVBand="0" w:oddHBand="0" w:evenHBand="0" w:firstRowFirstColumn="0" w:firstRowLastColumn="0" w:lastRowFirstColumn="0" w:lastRowLastColumn="0"/>
+              <w:rPr>
+                <w:rFonts w:ascii="Times New Roman" w:eastAsia="Times New Roman" w:hAnsi="Times New Roman" w:cs="Times New Roman"/>
+                <w:sz w:val="24"/>
+                <w:szCs w:val="24"/>
+              </w:rPr>
+            </w:pPr>
+            <w:proofErr w:type="spellStart"/>
+            <w:r>
+              <w:rPr>
+                <w:rFonts w:ascii="Times New Roman" w:eastAsia="Times New Roman" w:hAnsi="Times New Roman" w:cs="Times New Roman"/>
+                <w:sz w:val="24"/>
+                <w:szCs w:val="24"/>
+              </w:rPr>
+              <w:t>HashSet</w:t>
+            </w:r>
+            <w:proofErr w:type="spellEnd"/>
+            <w:r>
+              <w:rPr>
+                <w:rFonts w:ascii="Times New Roman" w:eastAsia="Times New Roman" w:hAnsi="Times New Roman" w:cs="Times New Roman"/>
+                <w:sz w:val="24"/>
+                <w:szCs w:val="24"/>
+              </w:rPr>
+              <w:t xml:space="preserve"> is best approach when searching is required</w:t>
+            </w:r>
+          </w:p>
+        </w:tc>
+      </w:tr>
+      <w:tr>
+        <w:trPr>
+          <w:cnfStyle w:val="000000100000" w:firstRow="0" w:lastRow="0" w:firstColumn="0" w:lastColumn="0" w:oddVBand="0" w:evenVBand="0" w:oddHBand="1" w:evenHBand="0" w:firstRowFirstColumn="0" w:firstRowLastColumn="0" w:lastRowFirstColumn="0" w:lastRowLastColumn="0"/>
+          <w:trHeight w:val="720"/>
+        </w:trPr>
+        <w:tc>
+          <w:tcPr>
+            <w:cnfStyle w:val="001000000000" w:firstRow="0" w:lastRow="0" w:firstColumn="1" w:lastColumn="0" w:oddVBand="0" w:evenVBand="0" w:oddHBand="0" w:evenHBand="0" w:firstRowFirstColumn="0" w:firstRowLastColumn="0" w:lastRowFirstColumn="0" w:lastRowLastColumn="0"/>
+            <w:tcW w:w="4675" w:type="dxa"/>
+            <w:vAlign w:val="center"/>
+          </w:tcPr>
+          <w:p>
+            <w:pPr>
+              <w:jc w:val="center"/>
+              <w:rPr>
+                <w:rFonts w:ascii="Times New Roman" w:eastAsia="Times New Roman" w:hAnsi="Times New Roman" w:cs="Times New Roman"/>
+                <w:b w:val="0"/>
+                <w:bCs w:val="0"/>
+                <w:sz w:val="24"/>
+                <w:szCs w:val="24"/>
+              </w:rPr>
+            </w:pPr>
+            <w:r>
+              <w:rPr>
+                <w:rFonts w:ascii="Times New Roman" w:eastAsia="Times New Roman" w:hAnsi="Times New Roman" w:cs="Times New Roman"/>
+                <w:b w:val="0"/>
+                <w:bCs w:val="0"/>
+                <w:sz w:val="24"/>
+                <w:szCs w:val="24"/>
+              </w:rPr>
+              <w:t xml:space="preserve">Iterator will traverse the </w:t>
+            </w:r>
+            <w:proofErr w:type="spellStart"/>
+            <w:r>
+              <w:rPr>
+                <w:rFonts w:ascii="Times New Roman" w:eastAsia="Times New Roman" w:hAnsi="Times New Roman" w:cs="Times New Roman"/>
+                <w:b w:val="0"/>
+                <w:bCs w:val="0"/>
+                <w:sz w:val="24"/>
+                <w:szCs w:val="24"/>
+              </w:rPr>
+              <w:t>SortedSet</w:t>
+            </w:r>
+            <w:proofErr w:type="spellEnd"/>
+            <w:r>
+              <w:rPr>
+                <w:rFonts w:ascii="Times New Roman" w:eastAsia="Times New Roman" w:hAnsi="Times New Roman" w:cs="Times New Roman"/>
+                <w:b w:val="0"/>
+                <w:bCs w:val="0"/>
+                <w:sz w:val="24"/>
+                <w:szCs w:val="24"/>
+              </w:rPr>
+              <w:t xml:space="preserve"> in an ascending order</w:t>
+            </w:r>
+          </w:p>
+        </w:tc>
+        <w:tc>
+          <w:tcPr>
+            <w:tcW w:w="4675" w:type="dxa"/>
+            <w:vAlign w:val="center"/>
+          </w:tcPr>
+          <w:p>
+            <w:pPr>
+              <w:jc w:val="center"/>
+              <w:cnfStyle w:val="000000100000" w:firstRow="0" w:lastRow="0" w:firstColumn="0" w:lastColumn="0" w:oddVBand="0" w:evenVBand="0" w:oddHBand="1" w:evenHBand="0" w:firstRowFirstColumn="0" w:firstRowLastColumn="0" w:lastRowFirstColumn="0" w:lastRowLastColumn="0"/>
+              <w:rPr>
+                <w:rFonts w:ascii="Times New Roman" w:eastAsia="Times New Roman" w:hAnsi="Times New Roman" w:cs="Times New Roman"/>
+                <w:sz w:val="24"/>
+                <w:szCs w:val="24"/>
+              </w:rPr>
+            </w:pPr>
+            <w:r>
+              <w:rPr>
+                <w:rFonts w:ascii="Times New Roman" w:eastAsia="Times New Roman" w:hAnsi="Times New Roman" w:cs="Times New Roman"/>
+                <w:sz w:val="24"/>
+                <w:szCs w:val="24"/>
+              </w:rPr>
+              <w:t xml:space="preserve">Iterator will traverse the </w:t>
+            </w:r>
+            <w:proofErr w:type="spellStart"/>
+            <w:r>
+              <w:rPr>
+                <w:rFonts w:ascii="Times New Roman" w:eastAsia="Times New Roman" w:hAnsi="Times New Roman" w:cs="Times New Roman"/>
+                <w:sz w:val="24"/>
+                <w:szCs w:val="24"/>
+              </w:rPr>
+              <w:t>HashSet</w:t>
+            </w:r>
+            <w:proofErr w:type="spellEnd"/>
+            <w:r>
+              <w:rPr>
+                <w:rFonts w:ascii="Times New Roman" w:eastAsia="Times New Roman" w:hAnsi="Times New Roman" w:cs="Times New Roman"/>
+                <w:sz w:val="24"/>
+                <w:szCs w:val="24"/>
+              </w:rPr>
+              <w:t xml:space="preserve"> in </w:t>
+            </w:r>
+            <w:proofErr w:type="spellStart"/>
+            <w:r>
+              <w:rPr>
+                <w:rFonts w:ascii="Times New Roman" w:eastAsia="Times New Roman" w:hAnsi="Times New Roman" w:cs="Times New Roman"/>
+                <w:sz w:val="24"/>
+                <w:szCs w:val="24"/>
+              </w:rPr>
+              <w:t>hasing</w:t>
+            </w:r>
+            <w:proofErr w:type="spellEnd"/>
+            <w:r>
+              <w:rPr>
+                <w:rFonts w:ascii="Times New Roman" w:eastAsia="Times New Roman" w:hAnsi="Times New Roman" w:cs="Times New Roman"/>
+                <w:sz w:val="24"/>
+                <w:szCs w:val="24"/>
+              </w:rPr>
+              <w:t xml:space="preserve"> order</w:t>
+            </w:r>
+          </w:p>
+        </w:tc>
+      </w:tr>
+    </w:tbl>
+    <w:p>
+      <w:pPr>
+        <w:tabs>
+          <w:tab w:val="left" w:pos="916"/>
+          <w:tab w:val="left" w:pos="1832"/>
+          <w:tab w:val="left" w:pos="2748"/>
+          <w:tab w:val="left" w:pos="3664"/>
+          <w:tab w:val="left" w:pos="4580"/>
+          <w:tab w:val="left" w:pos="5496"/>
+          <w:tab w:val="left" w:pos="6412"/>
+          <w:tab w:val="left" w:pos="7328"/>
+          <w:tab w:val="left" w:pos="8244"/>
+          <w:tab w:val="left" w:pos="9160"/>
+          <w:tab w:val="left" w:pos="10076"/>
+          <w:tab w:val="left" w:pos="10992"/>
+          <w:tab w:val="left" w:pos="11908"/>
+          <w:tab w:val="left" w:pos="12824"/>
+          <w:tab w:val="left" w:pos="13740"/>
+          <w:tab w:val="left" w:pos="14656"/>
+        </w:tabs>
+        <w:spacing w:after="0" w:line="240" w:lineRule="auto"/>
+        <w:jc w:val="center"/>
+        <w:rPr>
+          <w:rFonts w:asciiTheme="majorBidi" w:eastAsia="Times New Roman" w:hAnsiTheme="majorBidi" w:cstheme="majorBidi"/>
+          <w:sz w:val="44"/>
+          <w:szCs w:val="44"/>
+          <w:u w:val="single"/>
+        </w:rPr>
+      </w:pPr>
+      <w:proofErr w:type="spellStart"/>
+      <w:r>
+        <w:rPr>
+          <w:rFonts w:asciiTheme="majorBidi" w:eastAsia="Times New Roman" w:hAnsiTheme="majorBidi" w:cstheme="majorBidi"/>
+          <w:sz w:val="44"/>
+          <w:szCs w:val="44"/>
+          <w:u w:val="single"/>
+        </w:rPr>
+        <w:lastRenderedPageBreak/>
+        <w:t>N</w:t>
+      </w:r>
+      <w:r>
+        <w:rPr>
+          <w:rFonts w:asciiTheme="majorBidi" w:eastAsia="Times New Roman" w:hAnsiTheme="majorBidi" w:cstheme="majorBidi"/>
+          <w:sz w:val="44"/>
+          <w:szCs w:val="44"/>
+          <w:u w:val="single"/>
+        </w:rPr>
+        <w:t>avigableSet_vs_NavigableMap</w:t>
+      </w:r>
+      <w:proofErr w:type="spellEnd"/>
     </w:p>
     <w:p>
       <w:pPr>
@@ -1863,14 +2995,16 @@
                 <w:szCs w:val="24"/>
               </w:rPr>
             </w:pPr>
-            <w:r>
-              <w:rPr>
-                <w:rFonts w:ascii="Times New Roman" w:eastAsia="Times New Roman" w:hAnsi="Times New Roman" w:cs="Times New Roman"/>
-                <w:sz w:val="24"/>
-                <w:szCs w:val="24"/>
-              </w:rPr>
-              <w:t>TreeSet</w:t>
-            </w:r>
+            <w:proofErr w:type="spellStart"/>
+            <w:r>
+              <w:rPr>
+                <w:rFonts w:ascii="Times New Roman" w:eastAsia="Times New Roman" w:hAnsi="Times New Roman" w:cs="Times New Roman"/>
+                <w:sz w:val="24"/>
+                <w:szCs w:val="24"/>
+              </w:rPr>
+              <w:t>NavigableSet</w:t>
+            </w:r>
+            <w:proofErr w:type="spellEnd"/>
           </w:p>
         </w:tc>
         <w:tc>
@@ -1889,14 +3023,16 @@
                 <w:szCs w:val="24"/>
               </w:rPr>
             </w:pPr>
-            <w:r>
-              <w:rPr>
-                <w:rFonts w:ascii="Times New Roman" w:eastAsia="Times New Roman" w:hAnsi="Times New Roman" w:cs="Times New Roman"/>
-                <w:sz w:val="24"/>
-                <w:szCs w:val="24"/>
-              </w:rPr>
-              <w:t>HashSet</w:t>
-            </w:r>
+            <w:proofErr w:type="spellStart"/>
+            <w:r>
+              <w:rPr>
+                <w:rFonts w:ascii="Times New Roman" w:eastAsia="Times New Roman" w:hAnsi="Times New Roman" w:cs="Times New Roman"/>
+                <w:sz w:val="24"/>
+                <w:szCs w:val="24"/>
+              </w:rPr>
+              <w:t>NavigableMap</w:t>
+            </w:r>
+            <w:proofErr w:type="spellEnd"/>
           </w:p>
         </w:tc>
       </w:tr>
@@ -1921,15 +3057,49 @@
                 <w:szCs w:val="24"/>
               </w:rPr>
             </w:pPr>
-            <w:r>
-              <w:rPr>
-                <w:rFonts w:ascii="Times New Roman" w:eastAsia="Times New Roman" w:hAnsi="Times New Roman" w:cs="Times New Roman"/>
-                <w:b w:val="0"/>
-                <w:bCs w:val="0"/>
-                <w:sz w:val="24"/>
-                <w:szCs w:val="24"/>
-              </w:rPr>
-              <w:t>Java TreeSet class maintains ascending order.</w:t>
+            <w:proofErr w:type="spellStart"/>
+            <w:r>
+              <w:rPr>
+                <w:rFonts w:ascii="Times New Roman" w:eastAsia="Times New Roman" w:hAnsi="Times New Roman" w:cs="Times New Roman"/>
+                <w:b w:val="0"/>
+                <w:bCs w:val="0"/>
+                <w:sz w:val="24"/>
+                <w:szCs w:val="24"/>
+              </w:rPr>
+              <w:t>NavigableSet</w:t>
+            </w:r>
+            <w:proofErr w:type="spellEnd"/>
+            <w:r>
+              <w:rPr>
+                <w:rFonts w:ascii="Times New Roman" w:eastAsia="Times New Roman" w:hAnsi="Times New Roman" w:cs="Times New Roman"/>
+                <w:b w:val="0"/>
+                <w:bCs w:val="0"/>
+                <w:sz w:val="24"/>
+                <w:szCs w:val="24"/>
+              </w:rPr>
+              <w:t xml:space="preserve"> interface implements </w:t>
+            </w:r>
+            <w:proofErr w:type="spellStart"/>
+            <w:r>
+              <w:rPr>
+                <w:rFonts w:ascii="Times New Roman" w:eastAsia="Times New Roman" w:hAnsi="Times New Roman" w:cs="Times New Roman"/>
+                <w:b w:val="0"/>
+                <w:bCs w:val="0"/>
+                <w:sz w:val="24"/>
+                <w:szCs w:val="24"/>
+              </w:rPr>
+              <w:t>SortedSet</w:t>
+            </w:r>
+            <w:proofErr w:type="spellEnd"/>
+            <w:r>
+              <w:rPr>
+                <w:rFonts w:ascii="Times New Roman" w:eastAsia="Times New Roman" w:hAnsi="Times New Roman" w:cs="Times New Roman"/>
+                <w:b w:val="0"/>
+                <w:bCs w:val="0"/>
+                <w:sz w:val="24"/>
+                <w:szCs w:val="24"/>
+              </w:rPr>
+              <w:t xml:space="preserve"> interface</w:t>
             </w:r>
           </w:p>
         </w:tc>
@@ -1948,72 +3118,79 @@
                 <w:szCs w:val="24"/>
               </w:rPr>
             </w:pPr>
-            <w:r>
-              <w:rPr>
-                <w:rFonts w:ascii="Times New Roman" w:eastAsia="Times New Roman" w:hAnsi="Times New Roman" w:cs="Times New Roman"/>
-                <w:sz w:val="24"/>
-                <w:szCs w:val="24"/>
-              </w:rPr>
-              <w:t>HashSet doesn't maint</w:t>
-            </w:r>
-            <w:r>
-              <w:rPr>
-                <w:rFonts w:ascii="Times New Roman" w:eastAsia="Times New Roman" w:hAnsi="Times New Roman" w:cs="Times New Roman"/>
-                <w:sz w:val="24"/>
-                <w:szCs w:val="24"/>
-              </w:rPr>
-              <w:t>ain the insertion order. E</w:t>
-            </w:r>
-            <w:r>
-              <w:rPr>
-                <w:rFonts w:ascii="Times New Roman" w:eastAsia="Times New Roman" w:hAnsi="Times New Roman" w:cs="Times New Roman"/>
-                <w:sz w:val="24"/>
-                <w:szCs w:val="24"/>
-              </w:rPr>
-              <w:t>lements are inserted on the basis of their hashcode.</w:t>
+            <w:proofErr w:type="spellStart"/>
+            <w:r>
+              <w:rPr>
+                <w:rFonts w:ascii="Times New Roman" w:eastAsia="Times New Roman" w:hAnsi="Times New Roman" w:cs="Times New Roman"/>
+                <w:sz w:val="24"/>
+                <w:szCs w:val="24"/>
+              </w:rPr>
+              <w:t>NavigableMap</w:t>
+            </w:r>
+            <w:proofErr w:type="spellEnd"/>
+            <w:r>
+              <w:rPr>
+                <w:rFonts w:ascii="Times New Roman" w:eastAsia="Times New Roman" w:hAnsi="Times New Roman" w:cs="Times New Roman"/>
+                <w:sz w:val="24"/>
+                <w:szCs w:val="24"/>
+              </w:rPr>
+              <w:t xml:space="preserve"> interface extends </w:t>
+            </w:r>
+            <w:proofErr w:type="spellStart"/>
+            <w:r>
+              <w:rPr>
+                <w:rFonts w:ascii="Times New Roman" w:eastAsia="Times New Roman" w:hAnsi="Times New Roman" w:cs="Times New Roman"/>
+                <w:sz w:val="24"/>
+                <w:szCs w:val="24"/>
+              </w:rPr>
+              <w:t>SortedMap</w:t>
+            </w:r>
+            <w:proofErr w:type="spellEnd"/>
+            <w:r>
+              <w:rPr>
+                <w:rFonts w:ascii="Times New Roman" w:eastAsia="Times New Roman" w:hAnsi="Times New Roman" w:cs="Times New Roman"/>
+                <w:sz w:val="24"/>
+                <w:szCs w:val="24"/>
+              </w:rPr>
+              <w:t xml:space="preserve"> interface</w:t>
             </w:r>
           </w:p>
         </w:tc>
       </w:tr>
       <w:tr>
-        <w:trPr>
-          <w:trHeight w:val="720"/>
-        </w:trPr>
         <w:tc>
           <w:tcPr>
             <w:cnfStyle w:val="001000000000" w:firstRow="0" w:lastRow="0" w:firstColumn="1" w:lastColumn="0" w:oddVBand="0" w:evenVBand="0" w:oddHBand="0" w:evenHBand="0" w:firstRowFirstColumn="0" w:firstRowLastColumn="0" w:lastRowFirstColumn="0" w:lastRowLastColumn="0"/>
             <w:tcW w:w="4675" w:type="dxa"/>
             <w:vAlign w:val="center"/>
-            <w:hideMark/>
-          </w:tcPr>
-          <w:p>
-            <w:pPr>
-              <w:jc w:val="center"/>
-              <w:rPr>
-                <w:rFonts w:ascii="Times New Roman" w:eastAsia="Times New Roman" w:hAnsi="Times New Roman" w:cs="Times New Roman"/>
-                <w:b w:val="0"/>
-                <w:bCs w:val="0"/>
-                <w:sz w:val="24"/>
-                <w:szCs w:val="24"/>
-              </w:rPr>
-            </w:pPr>
-            <w:r>
-              <w:rPr>
-                <w:rFonts w:ascii="Times New Roman" w:eastAsia="Times New Roman" w:hAnsi="Times New Roman" w:cs="Times New Roman"/>
-                <w:b w:val="0"/>
-                <w:bCs w:val="0"/>
-                <w:sz w:val="24"/>
-                <w:szCs w:val="24"/>
-              </w:rPr>
-              <w:t>Doesn’t Allow Null elements</w:t>
-            </w:r>
-          </w:p>
-        </w:tc>
-        <w:tc>
-          <w:tcPr>
-            <w:tcW w:w="4675" w:type="dxa"/>
-            <w:vAlign w:val="center"/>
-            <w:hideMark/>
+          </w:tcPr>
+          <w:p>
+            <w:pPr>
+              <w:jc w:val="center"/>
+              <w:rPr>
+                <w:rFonts w:ascii="Times New Roman" w:eastAsia="Times New Roman" w:hAnsi="Times New Roman" w:cs="Times New Roman"/>
+                <w:b w:val="0"/>
+                <w:bCs w:val="0"/>
+                <w:sz w:val="24"/>
+                <w:szCs w:val="24"/>
+              </w:rPr>
+            </w:pPr>
+            <w:r>
+              <w:rPr>
+                <w:rFonts w:ascii="Times New Roman" w:eastAsia="Times New Roman" w:hAnsi="Times New Roman" w:cs="Times New Roman"/>
+                <w:b w:val="0"/>
+                <w:bCs w:val="0"/>
+                <w:sz w:val="24"/>
+                <w:szCs w:val="24"/>
+              </w:rPr>
+              <w:t>Each entry is of object type</w:t>
+            </w:r>
+          </w:p>
+        </w:tc>
+        <w:tc>
+          <w:tcPr>
+            <w:tcW w:w="4675" w:type="dxa"/>
+            <w:vAlign w:val="center"/>
           </w:tcPr>
           <w:p>
             <w:pPr>
@@ -2031,7 +3208,7 @@
                 <w:sz w:val="24"/>
                 <w:szCs w:val="24"/>
               </w:rPr>
-              <w:t>Allows Null elements</w:t>
+              <w:t>Each entry is an Object Key pair</w:t>
             </w:r>
           </w:p>
         </w:tc>
@@ -2067,7 +3244,7 @@
                 <w:sz w:val="24"/>
                 <w:szCs w:val="24"/>
               </w:rPr>
-              <w:t>TreeSet implements NavigableSet which in turn implements SortedSet</w:t>
+              <w:t>It does not store duplicate entries</w:t>
             </w:r>
           </w:p>
         </w:tc>
@@ -2093,7 +3270,7 @@
                 <w:sz w:val="24"/>
                 <w:szCs w:val="24"/>
               </w:rPr>
-              <w:t>HashSet extends AbstractSet which implements Set interface</w:t>
+              <w:t>It can't contain duplicate keys however duplicate values are allowed.</w:t>
             </w:r>
           </w:p>
         </w:tc>
@@ -2120,15 +3297,27 @@
                 <w:szCs w:val="24"/>
               </w:rPr>
             </w:pPr>
-            <w:r>
-              <w:rPr>
-                <w:rFonts w:ascii="Times New Roman" w:eastAsia="Times New Roman" w:hAnsi="Times New Roman" w:cs="Times New Roman"/>
-                <w:b w:val="0"/>
-                <w:bCs w:val="0"/>
-                <w:sz w:val="24"/>
-                <w:szCs w:val="24"/>
-              </w:rPr>
-              <w:t>TreeSet is best approach when sorting is required</w:t>
+            <w:proofErr w:type="spellStart"/>
+            <w:r>
+              <w:rPr>
+                <w:rFonts w:ascii="Times New Roman" w:eastAsia="Times New Roman" w:hAnsi="Times New Roman" w:cs="Times New Roman"/>
+                <w:b w:val="0"/>
+                <w:bCs w:val="0"/>
+                <w:sz w:val="24"/>
+                <w:szCs w:val="24"/>
+              </w:rPr>
+              <w:t>NavigableSet</w:t>
+            </w:r>
+            <w:proofErr w:type="spellEnd"/>
+            <w:r>
+              <w:rPr>
+                <w:rFonts w:ascii="Times New Roman" w:eastAsia="Times New Roman" w:hAnsi="Times New Roman" w:cs="Times New Roman"/>
+                <w:b w:val="0"/>
+                <w:bCs w:val="0"/>
+                <w:sz w:val="24"/>
+                <w:szCs w:val="24"/>
+              </w:rPr>
+              <w:t xml:space="preserve"> is best approach when sorting is required</w:t>
             </w:r>
           </w:p>
         </w:tc>
@@ -2148,687 +3337,32 @@
                 <w:szCs w:val="24"/>
               </w:rPr>
             </w:pPr>
-            <w:r>
-              <w:rPr>
-                <w:rFonts w:ascii="Times New Roman" w:eastAsia="Times New Roman" w:hAnsi="Times New Roman" w:cs="Times New Roman"/>
-                <w:sz w:val="24"/>
-                <w:szCs w:val="24"/>
-              </w:rPr>
-              <w:t>HashSet is best approach when searching is required</w:t>
-            </w:r>
-          </w:p>
-        </w:tc>
-      </w:tr>
-      <w:tr>
-        <w:trPr>
-          <w:cnfStyle w:val="000000100000" w:firstRow="0" w:lastRow="0" w:firstColumn="0" w:lastColumn="0" w:oddVBand="0" w:evenVBand="0" w:oddHBand="1" w:evenHBand="0" w:firstRowFirstColumn="0" w:firstRowLastColumn="0" w:lastRowFirstColumn="0" w:lastRowLastColumn="0"/>
-          <w:trHeight w:val="720"/>
-        </w:trPr>
-        <w:tc>
-          <w:tcPr>
-            <w:cnfStyle w:val="001000000000" w:firstRow="0" w:lastRow="0" w:firstColumn="1" w:lastColumn="0" w:oddVBand="0" w:evenVBand="0" w:oddHBand="0" w:evenHBand="0" w:firstRowFirstColumn="0" w:firstRowLastColumn="0" w:lastRowFirstColumn="0" w:lastRowLastColumn="0"/>
-            <w:tcW w:w="4675" w:type="dxa"/>
-            <w:vAlign w:val="center"/>
-          </w:tcPr>
-          <w:p>
-            <w:pPr>
-              <w:jc w:val="center"/>
-              <w:rPr>
-                <w:rFonts w:ascii="Times New Roman" w:eastAsia="Times New Roman" w:hAnsi="Times New Roman" w:cs="Times New Roman"/>
-                <w:b w:val="0"/>
-                <w:bCs w:val="0"/>
-                <w:sz w:val="24"/>
-                <w:szCs w:val="24"/>
-              </w:rPr>
-            </w:pPr>
-            <w:r>
-              <w:rPr>
-                <w:rFonts w:ascii="Times New Roman" w:eastAsia="Times New Roman" w:hAnsi="Times New Roman" w:cs="Times New Roman"/>
-                <w:b w:val="0"/>
-                <w:bCs w:val="0"/>
-                <w:sz w:val="24"/>
-                <w:szCs w:val="24"/>
-              </w:rPr>
-              <w:t>Iterator will traverse the SortedSet in an ascending order</w:t>
-            </w:r>
-          </w:p>
-        </w:tc>
-        <w:tc>
-          <w:tcPr>
-            <w:tcW w:w="4675" w:type="dxa"/>
-            <w:vAlign w:val="center"/>
-          </w:tcPr>
-          <w:p>
-            <w:pPr>
-              <w:jc w:val="center"/>
-              <w:cnfStyle w:val="000000100000" w:firstRow="0" w:lastRow="0" w:firstColumn="0" w:lastColumn="0" w:oddVBand="0" w:evenVBand="0" w:oddHBand="1" w:evenHBand="0" w:firstRowFirstColumn="0" w:firstRowLastColumn="0" w:lastRowFirstColumn="0" w:lastRowLastColumn="0"/>
-              <w:rPr>
-                <w:rFonts w:ascii="Times New Roman" w:eastAsia="Times New Roman" w:hAnsi="Times New Roman" w:cs="Times New Roman"/>
-                <w:sz w:val="24"/>
-                <w:szCs w:val="24"/>
-              </w:rPr>
-            </w:pPr>
-            <w:r>
-              <w:rPr>
-                <w:rFonts w:ascii="Times New Roman" w:eastAsia="Times New Roman" w:hAnsi="Times New Roman" w:cs="Times New Roman"/>
-                <w:sz w:val="24"/>
-                <w:szCs w:val="24"/>
-              </w:rPr>
-              <w:t>Iterator will traverse the HashSet in hasing order</w:t>
+            <w:proofErr w:type="spellStart"/>
+            <w:r>
+              <w:rPr>
+                <w:rFonts w:ascii="Times New Roman" w:eastAsia="Times New Roman" w:hAnsi="Times New Roman" w:cs="Times New Roman"/>
+                <w:sz w:val="24"/>
+                <w:szCs w:val="24"/>
+              </w:rPr>
+              <w:t>NavigableMap</w:t>
+            </w:r>
+            <w:proofErr w:type="spellEnd"/>
+            <w:r>
+              <w:rPr>
+                <w:rFonts w:ascii="Times New Roman" w:eastAsia="Times New Roman" w:hAnsi="Times New Roman" w:cs="Times New Roman"/>
+                <w:sz w:val="24"/>
+                <w:szCs w:val="24"/>
+              </w:rPr>
+              <w:t xml:space="preserve"> is best approach when searching is required</w:t>
             </w:r>
           </w:p>
         </w:tc>
       </w:tr>
     </w:tbl>
     <w:p>
-      <w:pPr>
-        <w:tabs>
-          <w:tab w:val="left" w:pos="916"/>
-          <w:tab w:val="left" w:pos="1832"/>
-          <w:tab w:val="left" w:pos="2748"/>
-          <w:tab w:val="left" w:pos="3664"/>
-          <w:tab w:val="left" w:pos="4580"/>
-          <w:tab w:val="left" w:pos="5496"/>
-          <w:tab w:val="left" w:pos="6412"/>
-          <w:tab w:val="left" w:pos="7328"/>
-          <w:tab w:val="left" w:pos="8244"/>
-          <w:tab w:val="left" w:pos="9160"/>
-          <w:tab w:val="left" w:pos="10076"/>
-          <w:tab w:val="left" w:pos="10992"/>
-          <w:tab w:val="left" w:pos="11908"/>
-          <w:tab w:val="left" w:pos="12824"/>
-          <w:tab w:val="left" w:pos="13740"/>
-          <w:tab w:val="left" w:pos="14656"/>
-        </w:tabs>
-        <w:spacing w:after="0" w:line="240" w:lineRule="auto"/>
-        <w:rPr>
-          <w:rFonts w:ascii="Courier New" w:eastAsia="Times New Roman" w:hAnsi="Courier New" w:cs="Courier New"/>
-          <w:sz w:val="20"/>
-          <w:szCs w:val="20"/>
-        </w:rPr>
-      </w:pPr>
+      <w:bookmarkStart w:id="0" w:name="_GoBack"/>
+      <w:bookmarkEnd w:id="0"/>
     </w:p>
-    <w:p>
-      <w:pPr>
-        <w:tabs>
-          <w:tab w:val="left" w:pos="916"/>
-          <w:tab w:val="left" w:pos="1832"/>
-          <w:tab w:val="left" w:pos="2748"/>
-          <w:tab w:val="left" w:pos="3664"/>
-          <w:tab w:val="left" w:pos="4580"/>
-          <w:tab w:val="left" w:pos="5496"/>
-          <w:tab w:val="left" w:pos="6412"/>
-          <w:tab w:val="left" w:pos="7328"/>
-          <w:tab w:val="left" w:pos="8244"/>
-          <w:tab w:val="left" w:pos="9160"/>
-          <w:tab w:val="left" w:pos="10076"/>
-          <w:tab w:val="left" w:pos="10992"/>
-          <w:tab w:val="left" w:pos="11908"/>
-          <w:tab w:val="left" w:pos="12824"/>
-          <w:tab w:val="left" w:pos="13740"/>
-          <w:tab w:val="left" w:pos="14656"/>
-        </w:tabs>
-        <w:spacing w:after="0" w:line="240" w:lineRule="auto"/>
-        <w:rPr>
-          <w:rFonts w:ascii="Courier New" w:eastAsia="Times New Roman" w:hAnsi="Courier New" w:cs="Courier New"/>
-          <w:sz w:val="20"/>
-          <w:szCs w:val="20"/>
-        </w:rPr>
-      </w:pPr>
-    </w:p>
-    <w:p>
-      <w:pPr>
-        <w:tabs>
-          <w:tab w:val="left" w:pos="916"/>
-          <w:tab w:val="left" w:pos="1832"/>
-          <w:tab w:val="left" w:pos="2748"/>
-          <w:tab w:val="left" w:pos="3664"/>
-          <w:tab w:val="left" w:pos="4580"/>
-          <w:tab w:val="left" w:pos="5496"/>
-          <w:tab w:val="left" w:pos="6412"/>
-          <w:tab w:val="left" w:pos="7328"/>
-          <w:tab w:val="left" w:pos="8244"/>
-          <w:tab w:val="left" w:pos="9160"/>
-          <w:tab w:val="left" w:pos="10076"/>
-          <w:tab w:val="left" w:pos="10992"/>
-          <w:tab w:val="left" w:pos="11908"/>
-          <w:tab w:val="left" w:pos="12824"/>
-          <w:tab w:val="left" w:pos="13740"/>
-          <w:tab w:val="left" w:pos="14656"/>
-        </w:tabs>
-        <w:spacing w:after="0" w:line="240" w:lineRule="auto"/>
-        <w:rPr>
-          <w:rFonts w:ascii="Courier New" w:eastAsia="Times New Roman" w:hAnsi="Courier New" w:cs="Courier New"/>
-          <w:sz w:val="20"/>
-          <w:szCs w:val="20"/>
-        </w:rPr>
-      </w:pPr>
-    </w:p>
-    <w:p>
-      <w:pPr>
-        <w:tabs>
-          <w:tab w:val="left" w:pos="916"/>
-          <w:tab w:val="left" w:pos="1832"/>
-          <w:tab w:val="left" w:pos="2748"/>
-          <w:tab w:val="left" w:pos="3664"/>
-          <w:tab w:val="left" w:pos="4580"/>
-          <w:tab w:val="left" w:pos="5496"/>
-          <w:tab w:val="left" w:pos="6412"/>
-          <w:tab w:val="left" w:pos="7328"/>
-          <w:tab w:val="left" w:pos="8244"/>
-          <w:tab w:val="left" w:pos="9160"/>
-          <w:tab w:val="left" w:pos="10076"/>
-          <w:tab w:val="left" w:pos="10992"/>
-          <w:tab w:val="left" w:pos="11908"/>
-          <w:tab w:val="left" w:pos="12824"/>
-          <w:tab w:val="left" w:pos="13740"/>
-          <w:tab w:val="left" w:pos="14656"/>
-        </w:tabs>
-        <w:spacing w:after="0" w:line="240" w:lineRule="auto"/>
-        <w:rPr>
-          <w:rFonts w:ascii="Courier New" w:eastAsia="Times New Roman" w:hAnsi="Courier New" w:cs="Courier New"/>
-          <w:sz w:val="20"/>
-          <w:szCs w:val="20"/>
-        </w:rPr>
-      </w:pPr>
-    </w:p>
-    <w:p>
-      <w:pPr>
-        <w:tabs>
-          <w:tab w:val="left" w:pos="916"/>
-          <w:tab w:val="left" w:pos="1832"/>
-          <w:tab w:val="left" w:pos="2748"/>
-          <w:tab w:val="left" w:pos="3664"/>
-          <w:tab w:val="left" w:pos="4580"/>
-          <w:tab w:val="left" w:pos="5496"/>
-          <w:tab w:val="left" w:pos="6412"/>
-          <w:tab w:val="left" w:pos="7328"/>
-          <w:tab w:val="left" w:pos="8244"/>
-          <w:tab w:val="left" w:pos="9160"/>
-          <w:tab w:val="left" w:pos="10076"/>
-          <w:tab w:val="left" w:pos="10992"/>
-          <w:tab w:val="left" w:pos="11908"/>
-          <w:tab w:val="left" w:pos="12824"/>
-          <w:tab w:val="left" w:pos="13740"/>
-          <w:tab w:val="left" w:pos="14656"/>
-        </w:tabs>
-        <w:spacing w:after="0" w:line="240" w:lineRule="auto"/>
-        <w:rPr>
-          <w:rFonts w:ascii="Courier New" w:eastAsia="Times New Roman" w:hAnsi="Courier New" w:cs="Courier New"/>
-          <w:sz w:val="20"/>
-          <w:szCs w:val="20"/>
-        </w:rPr>
-      </w:pPr>
-    </w:p>
-    <w:p>
-      <w:pPr>
-        <w:tabs>
-          <w:tab w:val="left" w:pos="916"/>
-          <w:tab w:val="left" w:pos="1832"/>
-          <w:tab w:val="left" w:pos="2748"/>
-          <w:tab w:val="left" w:pos="3664"/>
-          <w:tab w:val="left" w:pos="4580"/>
-          <w:tab w:val="left" w:pos="5496"/>
-          <w:tab w:val="left" w:pos="6412"/>
-          <w:tab w:val="left" w:pos="7328"/>
-          <w:tab w:val="left" w:pos="8244"/>
-          <w:tab w:val="left" w:pos="9160"/>
-          <w:tab w:val="left" w:pos="10076"/>
-          <w:tab w:val="left" w:pos="10992"/>
-          <w:tab w:val="left" w:pos="11908"/>
-          <w:tab w:val="left" w:pos="12824"/>
-          <w:tab w:val="left" w:pos="13740"/>
-          <w:tab w:val="left" w:pos="14656"/>
-        </w:tabs>
-        <w:spacing w:after="0" w:line="240" w:lineRule="auto"/>
-        <w:jc w:val="center"/>
-        <w:rPr>
-          <w:rFonts w:asciiTheme="majorBidi" w:eastAsia="Times New Roman" w:hAnsiTheme="majorBidi" w:cstheme="majorBidi"/>
-          <w:sz w:val="44"/>
-          <w:szCs w:val="44"/>
-          <w:u w:val="single"/>
-        </w:rPr>
-      </w:pPr>
-      <w:r>
-        <w:rPr>
-          <w:rFonts w:asciiTheme="majorBidi" w:eastAsia="Times New Roman" w:hAnsiTheme="majorBidi" w:cstheme="majorBidi"/>
-          <w:sz w:val="44"/>
-          <w:szCs w:val="44"/>
-          <w:u w:val="single"/>
-        </w:rPr>
-        <w:lastRenderedPageBreak/>
-        <w:t>N</w:t>
-      </w:r>
-      <w:r>
-        <w:rPr>
-          <w:rFonts w:asciiTheme="majorBidi" w:eastAsia="Times New Roman" w:hAnsiTheme="majorBidi" w:cstheme="majorBidi"/>
-          <w:sz w:val="44"/>
-          <w:szCs w:val="44"/>
-          <w:u w:val="single"/>
-        </w:rPr>
-        <w:t>avigableSet_vs_NavigableMap</w:t>
-      </w:r>
-    </w:p>
-    <w:p>
-      <w:pPr>
-        <w:tabs>
-          <w:tab w:val="left" w:pos="916"/>
-          <w:tab w:val="left" w:pos="1832"/>
-          <w:tab w:val="left" w:pos="2748"/>
-          <w:tab w:val="left" w:pos="3664"/>
-          <w:tab w:val="left" w:pos="4580"/>
-          <w:tab w:val="left" w:pos="5496"/>
-          <w:tab w:val="left" w:pos="6412"/>
-          <w:tab w:val="left" w:pos="7328"/>
-          <w:tab w:val="left" w:pos="8244"/>
-          <w:tab w:val="left" w:pos="9160"/>
-          <w:tab w:val="left" w:pos="10076"/>
-          <w:tab w:val="left" w:pos="10992"/>
-          <w:tab w:val="left" w:pos="11908"/>
-          <w:tab w:val="left" w:pos="12824"/>
-          <w:tab w:val="left" w:pos="13740"/>
-          <w:tab w:val="left" w:pos="14656"/>
-        </w:tabs>
-        <w:spacing w:after="0" w:line="240" w:lineRule="auto"/>
-        <w:jc w:val="center"/>
-        <w:rPr>
-          <w:rFonts w:asciiTheme="majorBidi" w:eastAsia="Times New Roman" w:hAnsiTheme="majorBidi" w:cstheme="majorBidi"/>
-          <w:sz w:val="44"/>
-          <w:szCs w:val="44"/>
-          <w:u w:val="single"/>
-        </w:rPr>
-      </w:pPr>
-    </w:p>
-    <w:tbl>
-      <w:tblPr>
-        <w:tblStyle w:val="PlainTable1"/>
-        <w:tblW w:w="0" w:type="auto"/>
-        <w:tblLook w:val="04A0" w:firstRow="1" w:lastRow="0" w:firstColumn="1" w:lastColumn="0" w:noHBand="0" w:noVBand="1"/>
-      </w:tblPr>
-      <w:tblGrid>
-        <w:gridCol w:w="4675"/>
-        <w:gridCol w:w="4675"/>
-      </w:tblGrid>
-      <w:tr>
-        <w:trPr>
-          <w:cnfStyle w:val="100000000000" w:firstRow="1" w:lastRow="0" w:firstColumn="0" w:lastColumn="0" w:oddVBand="0" w:evenVBand="0" w:oddHBand="0" w:evenHBand="0" w:firstRowFirstColumn="0" w:firstRowLastColumn="0" w:lastRowFirstColumn="0" w:lastRowLastColumn="0"/>
-        </w:trPr>
-        <w:tc>
-          <w:tcPr>
-            <w:cnfStyle w:val="001000000000" w:firstRow="0" w:lastRow="0" w:firstColumn="1" w:lastColumn="0" w:oddVBand="0" w:evenVBand="0" w:oddHBand="0" w:evenHBand="0" w:firstRowFirstColumn="0" w:firstRowLastColumn="0" w:lastRowFirstColumn="0" w:lastRowLastColumn="0"/>
-            <w:tcW w:w="4675" w:type="dxa"/>
-            <w:vAlign w:val="center"/>
-            <w:hideMark/>
-          </w:tcPr>
-          <w:p>
-            <w:pPr>
-              <w:jc w:val="center"/>
-              <w:rPr>
-                <w:rFonts w:ascii="Times New Roman" w:eastAsia="Times New Roman" w:hAnsi="Times New Roman" w:cs="Times New Roman"/>
-                <w:sz w:val="24"/>
-                <w:szCs w:val="24"/>
-              </w:rPr>
-            </w:pPr>
-            <w:r>
-              <w:rPr>
-                <w:rFonts w:ascii="Times New Roman" w:eastAsia="Times New Roman" w:hAnsi="Times New Roman" w:cs="Times New Roman"/>
-                <w:sz w:val="24"/>
-                <w:szCs w:val="24"/>
-              </w:rPr>
-              <w:t>NavigableSet</w:t>
-            </w:r>
-          </w:p>
-        </w:tc>
-        <w:tc>
-          <w:tcPr>
-            <w:tcW w:w="4675" w:type="dxa"/>
-            <w:vAlign w:val="center"/>
-            <w:hideMark/>
-          </w:tcPr>
-          <w:p>
-            <w:pPr>
-              <w:jc w:val="center"/>
-              <w:cnfStyle w:val="100000000000" w:firstRow="1" w:lastRow="0" w:firstColumn="0" w:lastColumn="0" w:oddVBand="0" w:evenVBand="0" w:oddHBand="0" w:evenHBand="0" w:firstRowFirstColumn="0" w:firstRowLastColumn="0" w:lastRowFirstColumn="0" w:lastRowLastColumn="0"/>
-              <w:rPr>
-                <w:rFonts w:ascii="Times New Roman" w:eastAsia="Times New Roman" w:hAnsi="Times New Roman" w:cs="Times New Roman"/>
-                <w:sz w:val="24"/>
-                <w:szCs w:val="24"/>
-              </w:rPr>
-            </w:pPr>
-            <w:r>
-              <w:rPr>
-                <w:rFonts w:ascii="Times New Roman" w:eastAsia="Times New Roman" w:hAnsi="Times New Roman" w:cs="Times New Roman"/>
-                <w:sz w:val="24"/>
-                <w:szCs w:val="24"/>
-              </w:rPr>
-              <w:t>NavigableMap</w:t>
-            </w:r>
-            <w:bookmarkStart w:id="0" w:name="_GoBack"/>
-            <w:bookmarkEnd w:id="0"/>
-          </w:p>
-        </w:tc>
-      </w:tr>
-      <w:tr>
-        <w:trPr>
-          <w:cnfStyle w:val="000000100000" w:firstRow="0" w:lastRow="0" w:firstColumn="0" w:lastColumn="0" w:oddVBand="0" w:evenVBand="0" w:oddHBand="1" w:evenHBand="0" w:firstRowFirstColumn="0" w:firstRowLastColumn="0" w:lastRowFirstColumn="0" w:lastRowLastColumn="0"/>
-        </w:trPr>
-        <w:tc>
-          <w:tcPr>
-            <w:cnfStyle w:val="001000000000" w:firstRow="0" w:lastRow="0" w:firstColumn="1" w:lastColumn="0" w:oddVBand="0" w:evenVBand="0" w:oddHBand="0" w:evenHBand="0" w:firstRowFirstColumn="0" w:firstRowLastColumn="0" w:lastRowFirstColumn="0" w:lastRowLastColumn="0"/>
-            <w:tcW w:w="4675" w:type="dxa"/>
-            <w:vAlign w:val="center"/>
-          </w:tcPr>
-          <w:p>
-            <w:pPr>
-              <w:jc w:val="center"/>
-              <w:rPr>
-                <w:rFonts w:ascii="Times New Roman" w:eastAsia="Times New Roman" w:hAnsi="Times New Roman" w:cs="Times New Roman"/>
-                <w:b w:val="0"/>
-                <w:bCs w:val="0"/>
-                <w:sz w:val="24"/>
-                <w:szCs w:val="24"/>
-              </w:rPr>
-            </w:pPr>
-            <w:r>
-              <w:rPr>
-                <w:rFonts w:ascii="Times New Roman" w:eastAsia="Times New Roman" w:hAnsi="Times New Roman" w:cs="Times New Roman"/>
-                <w:b w:val="0"/>
-                <w:bCs w:val="0"/>
-                <w:sz w:val="24"/>
-                <w:szCs w:val="24"/>
-              </w:rPr>
-              <w:t>Java TreeSet class maintains ascending order.</w:t>
-            </w:r>
-          </w:p>
-        </w:tc>
-        <w:tc>
-          <w:tcPr>
-            <w:tcW w:w="4675" w:type="dxa"/>
-            <w:vAlign w:val="center"/>
-          </w:tcPr>
-          <w:p>
-            <w:pPr>
-              <w:jc w:val="center"/>
-              <w:cnfStyle w:val="000000100000" w:firstRow="0" w:lastRow="0" w:firstColumn="0" w:lastColumn="0" w:oddVBand="0" w:evenVBand="0" w:oddHBand="1" w:evenHBand="0" w:firstRowFirstColumn="0" w:firstRowLastColumn="0" w:lastRowFirstColumn="0" w:lastRowLastColumn="0"/>
-              <w:rPr>
-                <w:rFonts w:ascii="Times New Roman" w:eastAsia="Times New Roman" w:hAnsi="Times New Roman" w:cs="Times New Roman"/>
-                <w:sz w:val="24"/>
-                <w:szCs w:val="24"/>
-              </w:rPr>
-            </w:pPr>
-            <w:r>
-              <w:rPr>
-                <w:rFonts w:ascii="Times New Roman" w:eastAsia="Times New Roman" w:hAnsi="Times New Roman" w:cs="Times New Roman"/>
-                <w:sz w:val="24"/>
-                <w:szCs w:val="24"/>
-              </w:rPr>
-              <w:t>HashSet doesn't maint</w:t>
-            </w:r>
-            <w:r>
-              <w:rPr>
-                <w:rFonts w:ascii="Times New Roman" w:eastAsia="Times New Roman" w:hAnsi="Times New Roman" w:cs="Times New Roman"/>
-                <w:sz w:val="24"/>
-                <w:szCs w:val="24"/>
-              </w:rPr>
-              <w:t>ain the insertion order. E</w:t>
-            </w:r>
-            <w:r>
-              <w:rPr>
-                <w:rFonts w:ascii="Times New Roman" w:eastAsia="Times New Roman" w:hAnsi="Times New Roman" w:cs="Times New Roman"/>
-                <w:sz w:val="24"/>
-                <w:szCs w:val="24"/>
-              </w:rPr>
-              <w:t>lements are inserted on the basis of their hashcode.</w:t>
-            </w:r>
-          </w:p>
-        </w:tc>
-      </w:tr>
-      <w:tr>
-        <w:trPr>
-          <w:trHeight w:val="720"/>
-        </w:trPr>
-        <w:tc>
-          <w:tcPr>
-            <w:cnfStyle w:val="001000000000" w:firstRow="0" w:lastRow="0" w:firstColumn="1" w:lastColumn="0" w:oddVBand="0" w:evenVBand="0" w:oddHBand="0" w:evenHBand="0" w:firstRowFirstColumn="0" w:firstRowLastColumn="0" w:lastRowFirstColumn="0" w:lastRowLastColumn="0"/>
-            <w:tcW w:w="4675" w:type="dxa"/>
-            <w:vAlign w:val="center"/>
-            <w:hideMark/>
-          </w:tcPr>
-          <w:p>
-            <w:pPr>
-              <w:jc w:val="center"/>
-              <w:rPr>
-                <w:rFonts w:ascii="Times New Roman" w:eastAsia="Times New Roman" w:hAnsi="Times New Roman" w:cs="Times New Roman"/>
-                <w:b w:val="0"/>
-                <w:bCs w:val="0"/>
-                <w:sz w:val="24"/>
-                <w:szCs w:val="24"/>
-              </w:rPr>
-            </w:pPr>
-            <w:r>
-              <w:rPr>
-                <w:rFonts w:ascii="Times New Roman" w:eastAsia="Times New Roman" w:hAnsi="Times New Roman" w:cs="Times New Roman"/>
-                <w:b w:val="0"/>
-                <w:bCs w:val="0"/>
-                <w:sz w:val="24"/>
-                <w:szCs w:val="24"/>
-              </w:rPr>
-              <w:t>Doesn’t Allow Null elements</w:t>
-            </w:r>
-          </w:p>
-        </w:tc>
-        <w:tc>
-          <w:tcPr>
-            <w:tcW w:w="4675" w:type="dxa"/>
-            <w:vAlign w:val="center"/>
-            <w:hideMark/>
-          </w:tcPr>
-          <w:p>
-            <w:pPr>
-              <w:jc w:val="center"/>
-              <w:cnfStyle w:val="000000000000" w:firstRow="0" w:lastRow="0" w:firstColumn="0" w:lastColumn="0" w:oddVBand="0" w:evenVBand="0" w:oddHBand="0" w:evenHBand="0" w:firstRowFirstColumn="0" w:firstRowLastColumn="0" w:lastRowFirstColumn="0" w:lastRowLastColumn="0"/>
-              <w:rPr>
-                <w:rFonts w:ascii="Times New Roman" w:eastAsia="Times New Roman" w:hAnsi="Times New Roman" w:cs="Times New Roman"/>
-                <w:sz w:val="24"/>
-                <w:szCs w:val="24"/>
-              </w:rPr>
-            </w:pPr>
-            <w:r>
-              <w:rPr>
-                <w:rFonts w:ascii="Times New Roman" w:eastAsia="Times New Roman" w:hAnsi="Times New Roman" w:cs="Times New Roman"/>
-                <w:sz w:val="24"/>
-                <w:szCs w:val="24"/>
-              </w:rPr>
-              <w:t>Allows Null elements</w:t>
-            </w:r>
-          </w:p>
-        </w:tc>
-      </w:tr>
-      <w:tr>
-        <w:trPr>
-          <w:cnfStyle w:val="000000100000" w:firstRow="0" w:lastRow="0" w:firstColumn="0" w:lastColumn="0" w:oddVBand="0" w:evenVBand="0" w:oddHBand="1" w:evenHBand="0" w:firstRowFirstColumn="0" w:firstRowLastColumn="0" w:lastRowFirstColumn="0" w:lastRowLastColumn="0"/>
-          <w:trHeight w:val="720"/>
-        </w:trPr>
-        <w:tc>
-          <w:tcPr>
-            <w:cnfStyle w:val="001000000000" w:firstRow="0" w:lastRow="0" w:firstColumn="1" w:lastColumn="0" w:oddVBand="0" w:evenVBand="0" w:oddHBand="0" w:evenHBand="0" w:firstRowFirstColumn="0" w:firstRowLastColumn="0" w:lastRowFirstColumn="0" w:lastRowLastColumn="0"/>
-            <w:tcW w:w="4675" w:type="dxa"/>
-            <w:vAlign w:val="center"/>
-            <w:hideMark/>
-          </w:tcPr>
-          <w:p>
-            <w:pPr>
-              <w:jc w:val="center"/>
-              <w:rPr>
-                <w:rFonts w:ascii="Times New Roman" w:eastAsia="Times New Roman" w:hAnsi="Times New Roman" w:cs="Times New Roman"/>
-                <w:b w:val="0"/>
-                <w:bCs w:val="0"/>
-                <w:sz w:val="24"/>
-                <w:szCs w:val="24"/>
-              </w:rPr>
-            </w:pPr>
-            <w:r>
-              <w:rPr>
-                <w:rFonts w:ascii="Times New Roman" w:eastAsia="Times New Roman" w:hAnsi="Times New Roman" w:cs="Times New Roman"/>
-                <w:b w:val="0"/>
-                <w:bCs w:val="0"/>
-                <w:sz w:val="24"/>
-                <w:szCs w:val="24"/>
-              </w:rPr>
-              <w:t>TreeSet implements NavigableSet which in turn implements SortedSet</w:t>
-            </w:r>
-          </w:p>
-        </w:tc>
-        <w:tc>
-          <w:tcPr>
-            <w:tcW w:w="4675" w:type="dxa"/>
-            <w:vAlign w:val="center"/>
-            <w:hideMark/>
-          </w:tcPr>
-          <w:p>
-            <w:pPr>
-              <w:jc w:val="center"/>
-              <w:cnfStyle w:val="000000100000" w:firstRow="0" w:lastRow="0" w:firstColumn="0" w:lastColumn="0" w:oddVBand="0" w:evenVBand="0" w:oddHBand="1" w:evenHBand="0" w:firstRowFirstColumn="0" w:firstRowLastColumn="0" w:lastRowFirstColumn="0" w:lastRowLastColumn="0"/>
-              <w:rPr>
-                <w:rFonts w:ascii="Times New Roman" w:eastAsia="Times New Roman" w:hAnsi="Times New Roman" w:cs="Times New Roman"/>
-                <w:sz w:val="24"/>
-                <w:szCs w:val="24"/>
-              </w:rPr>
-            </w:pPr>
-            <w:r>
-              <w:rPr>
-                <w:rFonts w:ascii="Times New Roman" w:eastAsia="Times New Roman" w:hAnsi="Times New Roman" w:cs="Times New Roman"/>
-                <w:sz w:val="24"/>
-                <w:szCs w:val="24"/>
-              </w:rPr>
-              <w:t>HashSet extends AbstractSet which implements Set interface</w:t>
-            </w:r>
-          </w:p>
-        </w:tc>
-      </w:tr>
-      <w:tr>
-        <w:trPr>
-          <w:trHeight w:val="720"/>
-        </w:trPr>
-        <w:tc>
-          <w:tcPr>
-            <w:cnfStyle w:val="001000000000" w:firstRow="0" w:lastRow="0" w:firstColumn="1" w:lastColumn="0" w:oddVBand="0" w:evenVBand="0" w:oddHBand="0" w:evenHBand="0" w:firstRowFirstColumn="0" w:firstRowLastColumn="0" w:lastRowFirstColumn="0" w:lastRowLastColumn="0"/>
-            <w:tcW w:w="4675" w:type="dxa"/>
-            <w:vAlign w:val="center"/>
-            <w:hideMark/>
-          </w:tcPr>
-          <w:p>
-            <w:pPr>
-              <w:jc w:val="center"/>
-              <w:rPr>
-                <w:rFonts w:ascii="Times New Roman" w:eastAsia="Times New Roman" w:hAnsi="Times New Roman" w:cs="Times New Roman"/>
-                <w:b w:val="0"/>
-                <w:bCs w:val="0"/>
-                <w:sz w:val="24"/>
-                <w:szCs w:val="24"/>
-              </w:rPr>
-            </w:pPr>
-            <w:r>
-              <w:rPr>
-                <w:rFonts w:ascii="Times New Roman" w:eastAsia="Times New Roman" w:hAnsi="Times New Roman" w:cs="Times New Roman"/>
-                <w:b w:val="0"/>
-                <w:bCs w:val="0"/>
-                <w:sz w:val="24"/>
-                <w:szCs w:val="24"/>
-              </w:rPr>
-              <w:t>TreeSet is best approach when sorting is required</w:t>
-            </w:r>
-          </w:p>
-        </w:tc>
-        <w:tc>
-          <w:tcPr>
-            <w:tcW w:w="4675" w:type="dxa"/>
-            <w:vAlign w:val="center"/>
-            <w:hideMark/>
-          </w:tcPr>
-          <w:p>
-            <w:pPr>
-              <w:jc w:val="center"/>
-              <w:cnfStyle w:val="000000000000" w:firstRow="0" w:lastRow="0" w:firstColumn="0" w:lastColumn="0" w:oddVBand="0" w:evenVBand="0" w:oddHBand="0" w:evenHBand="0" w:firstRowFirstColumn="0" w:firstRowLastColumn="0" w:lastRowFirstColumn="0" w:lastRowLastColumn="0"/>
-              <w:rPr>
-                <w:rFonts w:ascii="Times New Roman" w:eastAsia="Times New Roman" w:hAnsi="Times New Roman" w:cs="Times New Roman"/>
-                <w:sz w:val="24"/>
-                <w:szCs w:val="24"/>
-              </w:rPr>
-            </w:pPr>
-            <w:r>
-              <w:rPr>
-                <w:rFonts w:ascii="Times New Roman" w:eastAsia="Times New Roman" w:hAnsi="Times New Roman" w:cs="Times New Roman"/>
-                <w:sz w:val="24"/>
-                <w:szCs w:val="24"/>
-              </w:rPr>
-              <w:t>HashSet is best approach when searching is required</w:t>
-            </w:r>
-          </w:p>
-        </w:tc>
-      </w:tr>
-      <w:tr>
-        <w:trPr>
-          <w:cnfStyle w:val="000000100000" w:firstRow="0" w:lastRow="0" w:firstColumn="0" w:lastColumn="0" w:oddVBand="0" w:evenVBand="0" w:oddHBand="1" w:evenHBand="0" w:firstRowFirstColumn="0" w:firstRowLastColumn="0" w:lastRowFirstColumn="0" w:lastRowLastColumn="0"/>
-          <w:trHeight w:val="720"/>
-        </w:trPr>
-        <w:tc>
-          <w:tcPr>
-            <w:cnfStyle w:val="001000000000" w:firstRow="0" w:lastRow="0" w:firstColumn="1" w:lastColumn="0" w:oddVBand="0" w:evenVBand="0" w:oddHBand="0" w:evenHBand="0" w:firstRowFirstColumn="0" w:firstRowLastColumn="0" w:lastRowFirstColumn="0" w:lastRowLastColumn="0"/>
-            <w:tcW w:w="4675" w:type="dxa"/>
-            <w:vAlign w:val="center"/>
-          </w:tcPr>
-          <w:p>
-            <w:pPr>
-              <w:jc w:val="center"/>
-              <w:rPr>
-                <w:rFonts w:ascii="Times New Roman" w:eastAsia="Times New Roman" w:hAnsi="Times New Roman" w:cs="Times New Roman"/>
-                <w:b w:val="0"/>
-                <w:bCs w:val="0"/>
-                <w:sz w:val="24"/>
-                <w:szCs w:val="24"/>
-              </w:rPr>
-            </w:pPr>
-            <w:r>
-              <w:rPr>
-                <w:rFonts w:ascii="Times New Roman" w:eastAsia="Times New Roman" w:hAnsi="Times New Roman" w:cs="Times New Roman"/>
-                <w:b w:val="0"/>
-                <w:bCs w:val="0"/>
-                <w:sz w:val="24"/>
-                <w:szCs w:val="24"/>
-              </w:rPr>
-              <w:t>Iterator will traverse the SortedSet in an ascending order</w:t>
-            </w:r>
-          </w:p>
-        </w:tc>
-        <w:tc>
-          <w:tcPr>
-            <w:tcW w:w="4675" w:type="dxa"/>
-            <w:vAlign w:val="center"/>
-          </w:tcPr>
-          <w:p>
-            <w:pPr>
-              <w:jc w:val="center"/>
-              <w:cnfStyle w:val="000000100000" w:firstRow="0" w:lastRow="0" w:firstColumn="0" w:lastColumn="0" w:oddVBand="0" w:evenVBand="0" w:oddHBand="1" w:evenHBand="0" w:firstRowFirstColumn="0" w:firstRowLastColumn="0" w:lastRowFirstColumn="0" w:lastRowLastColumn="0"/>
-              <w:rPr>
-                <w:rFonts w:ascii="Times New Roman" w:eastAsia="Times New Roman" w:hAnsi="Times New Roman" w:cs="Times New Roman"/>
-                <w:sz w:val="24"/>
-                <w:szCs w:val="24"/>
-              </w:rPr>
-            </w:pPr>
-            <w:r>
-              <w:rPr>
-                <w:rFonts w:ascii="Times New Roman" w:eastAsia="Times New Roman" w:hAnsi="Times New Roman" w:cs="Times New Roman"/>
-                <w:sz w:val="24"/>
-                <w:szCs w:val="24"/>
-              </w:rPr>
-              <w:t>Iterator will traverse the HashSet in hasing order</w:t>
-            </w:r>
-          </w:p>
-        </w:tc>
-      </w:tr>
-    </w:tbl>
-    <w:p/>
     <w:sectPr>
       <w:pgSz w:w="12240" w:h="15840"/>
       <w:pgMar w:top="1440" w:right="1440" w:bottom="1440" w:left="1440" w:header="720" w:footer="720" w:gutter="0"/>

</xml_diff>